<commit_message>
kategória szűrő beillesztése az összes oldalra, programterv kiegészítés
</commit_message>
<xml_diff>
--- a/Tervek/Programterv.docx
+++ b/Tervek/Programterv.docx
@@ -1,6 +1,6 @@
 
 <file path=word/document.xml><?xml version="1.0" encoding="utf-8"?>
-<w:document xmlns:wpc="http://schemas.microsoft.com/office/word/2010/wordprocessingCanvas" xmlns:cx="http://schemas.microsoft.com/office/drawing/2014/chartex" xmlns:cx1="http://schemas.microsoft.com/office/drawing/2015/9/8/chartex" xmlns:cx2="http://schemas.microsoft.com/office/drawing/2015/10/21/chartex" xmlns:cx3="http://schemas.microsoft.com/office/drawing/2016/5/9/chartex" xmlns:cx4="http://schemas.microsoft.com/office/drawing/2016/5/10/chartex" xmlns:cx5="http://schemas.microsoft.com/office/drawing/2016/5/11/chartex" xmlns:cx6="http://schemas.microsoft.com/office/drawing/2016/5/12/chartex" xmlns:cx7="http://schemas.microsoft.com/office/drawing/2016/5/13/chartex" xmlns:cx8="http://schemas.microsoft.com/office/drawing/2016/5/14/chartex" xmlns:mc="http://schemas.openxmlformats.org/markup-compatibility/2006" xmlns:aink="http://schemas.microsoft.com/office/drawing/2016/ink" xmlns:am3d="http://schemas.microsoft.com/office/drawing/2017/model3d" xmlns:o="urn:schemas-microsoft-com:office:office" xmlns:r="http://schemas.openxmlformats.org/officeDocument/2006/relationships" xmlns:m="http://schemas.openxmlformats.org/officeDocument/2006/math" xmlns:v="urn:schemas-microsoft-com:vml" xmlns:wp14="http://schemas.microsoft.com/office/word/2010/wordprocessingDrawing" xmlns:wp="http://schemas.openxmlformats.org/drawingml/2006/wordprocessingDrawing" xmlns:w10="urn:schemas-microsoft-com:office:word" xmlns:w="http://schemas.openxmlformats.org/wordprocessingml/2006/main" xmlns:w14="http://schemas.microsoft.com/office/word/2010/wordml" xmlns:w15="http://schemas.microsoft.com/office/word/2012/wordml" xmlns:w16cid="http://schemas.microsoft.com/office/word/2016/wordml/cid" xmlns:w16se="http://schemas.microsoft.com/office/word/2015/wordml/symex" xmlns:wpg="http://schemas.microsoft.com/office/word/2010/wordprocessingGroup" xmlns:wpi="http://schemas.microsoft.com/office/word/2010/wordprocessingInk" xmlns:wne="http://schemas.microsoft.com/office/word/2006/wordml" xmlns:wps="http://schemas.microsoft.com/office/word/2010/wordprocessingShape" mc:Ignorable="w14 w15 w16se w16cid wp14">
+<w:document xmlns:wpc="http://schemas.microsoft.com/office/word/2010/wordprocessingCanvas" xmlns:cx="http://schemas.microsoft.com/office/drawing/2014/chartex" xmlns:cx1="http://schemas.microsoft.com/office/drawing/2015/9/8/chartex" xmlns:mc="http://schemas.openxmlformats.org/markup-compatibility/2006" xmlns:o="urn:schemas-microsoft-com:office:office" xmlns:r="http://schemas.openxmlformats.org/officeDocument/2006/relationships" xmlns:m="http://schemas.openxmlformats.org/officeDocument/2006/math" xmlns:v="urn:schemas-microsoft-com:vml" xmlns:wp14="http://schemas.microsoft.com/office/word/2010/wordprocessingDrawing" xmlns:wp="http://schemas.openxmlformats.org/drawingml/2006/wordprocessingDrawing" xmlns:w10="urn:schemas-microsoft-com:office:word" xmlns:w="http://schemas.openxmlformats.org/wordprocessingml/2006/main" xmlns:w14="http://schemas.microsoft.com/office/word/2010/wordml" xmlns:w15="http://schemas.microsoft.com/office/word/2012/wordml" xmlns:w16se="http://schemas.microsoft.com/office/word/2015/wordml/symex" xmlns:wpg="http://schemas.microsoft.com/office/word/2010/wordprocessingGroup" xmlns:wpi="http://schemas.microsoft.com/office/word/2010/wordprocessingInk" xmlns:wne="http://schemas.microsoft.com/office/word/2006/wordml" xmlns:wps="http://schemas.microsoft.com/office/word/2010/wordprocessingShape" mc:Ignorable="w14 w15 w16se wp14">
   <w:body>
     <w:p>
       <w:pPr>
@@ -589,7 +589,7 @@
           <w:sz w:val="27"/>
           <w:szCs w:val="27"/>
         </w:rPr>
-        <w:t>Fő célja a képmegosztás. A képeket a felhasználók értékelhetik és a legnépszerűbb, legkedveltebb képek a TOP 10 közé kerülnek, így még tovább népszerűsítve őket.</w:t>
+        <w:t>Fő célja a képmegosztás.</w:t>
       </w:r>
     </w:p>
     <w:p>
@@ -608,25 +608,39 @@
           <w:sz w:val="27"/>
           <w:szCs w:val="27"/>
         </w:rPr>
-        <w:t xml:space="preserve">Az oldalt az Instagram és a </w:t>
-      </w:r>
-      <w:proofErr w:type="spellStart"/>
-      <w:r>
-        <w:rPr>
-          <w:color w:val="000000"/>
-          <w:sz w:val="27"/>
-          <w:szCs w:val="27"/>
-        </w:rPr>
-        <w:t>Reddit</w:t>
-      </w:r>
-      <w:proofErr w:type="spellEnd"/>
-      <w:r>
-        <w:rPr>
-          <w:color w:val="000000"/>
-          <w:sz w:val="27"/>
-          <w:szCs w:val="27"/>
-        </w:rPr>
-        <w:t xml:space="preserve"> ihlette. A két oldal funkcióit összevonva és a kevésbé hasznosokat eltávolítva egy letisztult és hasznos programot kaptunk, ami</w:t>
+        <w:t xml:space="preserve">A cél hogy egy </w:t>
+      </w:r>
+      <w:r>
+        <w:rPr>
+          <w:color w:val="000000"/>
+          <w:sz w:val="27"/>
+          <w:szCs w:val="27"/>
+        </w:rPr>
+        <w:t>leti</w:t>
+      </w:r>
+      <w:r>
+        <w:rPr>
+          <w:color w:val="000000"/>
+          <w:sz w:val="27"/>
+          <w:szCs w:val="27"/>
+        </w:rPr>
+        <w:t xml:space="preserve">sztult és hasznos programot </w:t>
+      </w:r>
+      <w:r>
+        <w:rPr>
+          <w:color w:val="000000"/>
+          <w:sz w:val="27"/>
+          <w:szCs w:val="27"/>
+        </w:rPr>
+        <w:t>hozzunk létre</w:t>
+      </w:r>
+      <w:r>
+        <w:rPr>
+          <w:color w:val="000000"/>
+          <w:sz w:val="27"/>
+          <w:szCs w:val="27"/>
+        </w:rPr>
+        <w:t>, ami</w:t>
       </w:r>
       <w:r>
         <w:rPr>
@@ -682,7 +696,42 @@
           <w:sz w:val="27"/>
           <w:szCs w:val="27"/>
         </w:rPr>
-        <w:t xml:space="preserve"> Lehetőség van arra, hogy visszajelzést kapjunk képeinkről, illetve, hogy visszajelzést adjunk más fotósoknak a munkáikról.</w:t>
+        <w:t xml:space="preserve"> Lehetőség van arra, hogy visszajelzést kapjunk képeinkről, illetve, hogy visszajelzést</w:t>
+      </w:r>
+      <w:r>
+        <w:rPr>
+          <w:color w:val="000000"/>
+          <w:sz w:val="27"/>
+          <w:szCs w:val="27"/>
+        </w:rPr>
+        <w:t xml:space="preserve"> adjunk más fotósok munkáira</w:t>
+      </w:r>
+      <w:r>
+        <w:rPr>
+          <w:color w:val="000000"/>
+          <w:sz w:val="27"/>
+          <w:szCs w:val="27"/>
+        </w:rPr>
+        <w:t>.</w:t>
+      </w:r>
+    </w:p>
+    <w:p>
+      <w:pPr>
+        <w:pStyle w:val="NormlWeb"/>
+        <w:jc w:val="both"/>
+        <w:rPr>
+          <w:color w:val="000000"/>
+          <w:sz w:val="27"/>
+          <w:szCs w:val="27"/>
+        </w:rPr>
+      </w:pPr>
+      <w:r>
+        <w:rPr>
+          <w:color w:val="000000"/>
+          <w:sz w:val="27"/>
+          <w:szCs w:val="27"/>
+        </w:rPr>
+        <w:t>Az oldalhoz hozzáféréséhez regisztráció szükséges.</w:t>
       </w:r>
       <w:r>
         <w:rPr>
@@ -746,7 +795,7 @@
           <w:sz w:val="27"/>
           <w:szCs w:val="27"/>
         </w:rPr>
-        <w:t>Felhasználó (bejelentkezett / regisztrált)</w:t>
+        <w:t>Felhasználó</w:t>
       </w:r>
     </w:p>
     <w:p>
@@ -851,7 +900,15 @@
           <w:sz w:val="27"/>
           <w:szCs w:val="27"/>
         </w:rPr>
-        <w:t>Jelszó, felhasználónév, e-mail cím, telefonszám és profilkép módosítás</w:t>
+        <w:t xml:space="preserve">Jelszó </w:t>
+      </w:r>
+      <w:r>
+        <w:rPr>
+          <w:color w:val="000000"/>
+          <w:sz w:val="27"/>
+          <w:szCs w:val="27"/>
+        </w:rPr>
+        <w:t>és profilkép módosítás</w:t>
       </w:r>
     </w:p>
     <w:p>
@@ -874,7 +931,7 @@
           <w:sz w:val="27"/>
           <w:szCs w:val="27"/>
         </w:rPr>
-        <w:t>Saját poszt létrehozás, módosítás, törlés, kategóriába rendezés, láthatóság módosítás</w:t>
+        <w:t>Saját poszt létrehozás, módosítás, törlés, kategóriába rendezés</w:t>
       </w:r>
     </w:p>
     <w:p>
@@ -897,73 +954,15 @@
           <w:sz w:val="27"/>
           <w:szCs w:val="27"/>
         </w:rPr>
-        <w:t xml:space="preserve">Poszt </w:t>
-      </w:r>
-      <w:r>
-        <w:rPr>
-          <w:color w:val="000000"/>
-          <w:sz w:val="27"/>
-          <w:szCs w:val="27"/>
-        </w:rPr>
-        <w:t>jelentés, kedvelés</w:t>
-      </w:r>
-      <w:r>
-        <w:rPr>
-          <w:color w:val="000000"/>
-          <w:sz w:val="27"/>
-          <w:szCs w:val="27"/>
-        </w:rPr>
-        <w:t>,</w:t>
-      </w:r>
-      <w:r>
-        <w:rPr>
-          <w:color w:val="000000"/>
-          <w:sz w:val="27"/>
-          <w:szCs w:val="27"/>
-        </w:rPr>
-        <w:t xml:space="preserve"> alá</w:t>
-      </w:r>
-      <w:r>
-        <w:rPr>
-          <w:color w:val="000000"/>
-          <w:sz w:val="27"/>
-          <w:szCs w:val="27"/>
-        </w:rPr>
-        <w:t>juk</w:t>
-      </w:r>
-      <w:r>
-        <w:rPr>
-          <w:color w:val="000000"/>
-          <w:sz w:val="27"/>
-          <w:szCs w:val="27"/>
-        </w:rPr>
-        <w:t xml:space="preserve"> </w:t>
-      </w:r>
-      <w:r>
-        <w:rPr>
-          <w:color w:val="000000"/>
-          <w:sz w:val="27"/>
-          <w:szCs w:val="27"/>
-        </w:rPr>
-        <w:t xml:space="preserve">komment írás </w:t>
-      </w:r>
-    </w:p>
-    <w:p>
-      <w:pPr>
-        <w:pStyle w:val="NormlWeb"/>
-        <w:rPr>
-          <w:color w:val="000000"/>
-          <w:sz w:val="27"/>
-          <w:szCs w:val="27"/>
-        </w:rPr>
-      </w:pPr>
-      <w:r>
-        <w:rPr>
-          <w:color w:val="000000"/>
-          <w:sz w:val="27"/>
-          <w:szCs w:val="27"/>
-        </w:rPr>
-        <w:t>Adminisztrátor:</w:t>
+        <w:t>Poszt</w:t>
+      </w:r>
+      <w:r>
+        <w:rPr>
+          <w:color w:val="000000"/>
+          <w:sz w:val="27"/>
+          <w:szCs w:val="27"/>
+        </w:rPr>
+        <w:t xml:space="preserve"> kedvelés</w:t>
       </w:r>
     </w:p>
     <w:p>
@@ -973,19 +972,38 @@
           <w:ilvl w:val="0"/>
           <w:numId w:val="1"/>
         </w:numPr>
-        <w:rPr>
-          <w:color w:val="000000"/>
-          <w:sz w:val="27"/>
-          <w:szCs w:val="27"/>
-        </w:rPr>
-      </w:pPr>
-      <w:r>
-        <w:rPr>
-          <w:color w:val="000000"/>
-          <w:sz w:val="27"/>
-          <w:szCs w:val="27"/>
-        </w:rPr>
-        <w:t>Alap felhasználók jogai</w:t>
+        <w:jc w:val="both"/>
+        <w:rPr>
+          <w:color w:val="000000"/>
+          <w:sz w:val="27"/>
+          <w:szCs w:val="27"/>
+        </w:rPr>
+      </w:pPr>
+      <w:r>
+        <w:rPr>
+          <w:color w:val="000000"/>
+          <w:sz w:val="27"/>
+          <w:szCs w:val="27"/>
+        </w:rPr>
+        <w:t>Komment írás/módosítás/törlés</w:t>
+      </w:r>
+    </w:p>
+    <w:p>
+      <w:pPr>
+        <w:pStyle w:val="NormlWeb"/>
+        <w:rPr>
+          <w:color w:val="000000"/>
+          <w:sz w:val="27"/>
+          <w:szCs w:val="27"/>
+        </w:rPr>
+      </w:pPr>
+      <w:r>
+        <w:rPr>
+          <w:color w:val="000000"/>
+          <w:sz w:val="27"/>
+          <w:szCs w:val="27"/>
+        </w:rPr>
+        <w:t>Adminisztrátor:</w:t>
       </w:r>
     </w:p>
     <w:p>
@@ -1007,7 +1025,7 @@
           <w:sz w:val="27"/>
           <w:szCs w:val="27"/>
         </w:rPr>
-        <w:t>Felhasználói adatmódosítások, kitiltások, poszt/komment törlés</w:t>
+        <w:t>Alap felhasználók jogai</w:t>
       </w:r>
     </w:p>
     <w:p>
@@ -1029,7 +1047,23 @@
           <w:sz w:val="27"/>
           <w:szCs w:val="27"/>
         </w:rPr>
-        <w:t>Poszt jelentés kezelés</w:t>
+        <w:t>Felhasználó</w:t>
+      </w:r>
+      <w:r>
+        <w:rPr>
+          <w:color w:val="000000"/>
+          <w:sz w:val="27"/>
+          <w:szCs w:val="27"/>
+        </w:rPr>
+        <w:t>k</w:t>
+      </w:r>
+      <w:r>
+        <w:rPr>
+          <w:color w:val="000000"/>
+          <w:sz w:val="27"/>
+          <w:szCs w:val="27"/>
+        </w:rPr>
+        <w:t xml:space="preserve"> kitiltása</w:t>
       </w:r>
     </w:p>
     <w:p>
@@ -1051,7 +1085,39 @@
           <w:sz w:val="27"/>
           <w:szCs w:val="27"/>
         </w:rPr>
-        <w:t xml:space="preserve">Kategóriák létrehozása és törlése </w:t>
+        <w:t xml:space="preserve">Mások posztjainak és </w:t>
+      </w:r>
+      <w:r>
+        <w:rPr>
+          <w:color w:val="000000"/>
+          <w:sz w:val="27"/>
+          <w:szCs w:val="27"/>
+        </w:rPr>
+        <w:t>komment</w:t>
+      </w:r>
+      <w:r>
+        <w:rPr>
+          <w:color w:val="000000"/>
+          <w:sz w:val="27"/>
+          <w:szCs w:val="27"/>
+        </w:rPr>
+        <w:t>jeinek módosítása/</w:t>
+      </w:r>
+      <w:r>
+        <w:rPr>
+          <w:color w:val="000000"/>
+          <w:sz w:val="27"/>
+          <w:szCs w:val="27"/>
+        </w:rPr>
+        <w:t>törlés</w:t>
+      </w:r>
+      <w:r>
+        <w:rPr>
+          <w:color w:val="000000"/>
+          <w:sz w:val="27"/>
+          <w:szCs w:val="27"/>
+        </w:rPr>
+        <w:t>e</w:t>
       </w:r>
     </w:p>
     <w:p>
@@ -1073,18 +1139,16 @@
           <w:sz w:val="27"/>
           <w:szCs w:val="27"/>
         </w:rPr>
-        <w:t>Jelentések kezelése</w:t>
-      </w:r>
-    </w:p>
-    <w:p>
-      <w:pPr>
-        <w:pStyle w:val="NormlWeb"/>
-        <w:rPr>
-          <w:color w:val="000000"/>
-          <w:sz w:val="27"/>
-          <w:szCs w:val="27"/>
-        </w:rPr>
-      </w:pPr>
+        <w:t>Ka</w:t>
+      </w:r>
+      <w:r>
+        <w:rPr>
+          <w:color w:val="000000"/>
+          <w:sz w:val="27"/>
+          <w:szCs w:val="27"/>
+        </w:rPr>
+        <w:t>tegóriák létrehozása és törlése</w:t>
+      </w:r>
     </w:p>
     <w:p>
       <w:pPr>
@@ -1418,6 +1482,14 @@
         </w:rPr>
         <w:t>A poszt létrehozójának felhasználónevét</w:t>
       </w:r>
+      <w:r>
+        <w:rPr>
+          <w:rFonts w:ascii="Times New Roman" w:hAnsi="Times New Roman" w:cs="Times New Roman"/>
+          <w:sz w:val="27"/>
+          <w:szCs w:val="27"/>
+        </w:rPr>
+        <w:t xml:space="preserve"> és profilképét</w:t>
+      </w:r>
     </w:p>
     <w:p>
       <w:pPr>
@@ -1482,139 +1554,7 @@
           <w:sz w:val="27"/>
           <w:szCs w:val="27"/>
         </w:rPr>
-        <w:t>K</w:t>
-      </w:r>
-      <w:r>
-        <w:rPr>
-          <w:rFonts w:ascii="Times New Roman" w:hAnsi="Times New Roman" w:cs="Times New Roman"/>
-          <w:sz w:val="27"/>
-          <w:szCs w:val="27"/>
-        </w:rPr>
-        <w:t>ommentek</w:t>
-      </w:r>
-    </w:p>
-    <w:p>
-      <w:pPr>
-        <w:pStyle w:val="NormlWeb"/>
-        <w:rPr>
-          <w:color w:val="000000"/>
-          <w:sz w:val="27"/>
-          <w:szCs w:val="27"/>
-        </w:rPr>
-      </w:pPr>
-      <w:r>
-        <w:rPr>
-          <w:color w:val="000000"/>
-          <w:sz w:val="27"/>
-          <w:szCs w:val="27"/>
-        </w:rPr>
-        <w:t>A felhasználók a posztjaikat később</w:t>
-      </w:r>
-      <w:r>
-        <w:rPr>
-          <w:color w:val="000000"/>
-          <w:sz w:val="27"/>
-          <w:szCs w:val="27"/>
-        </w:rPr>
-        <w:t xml:space="preserve"> </w:t>
-      </w:r>
-      <w:r>
-        <w:rPr>
-          <w:color w:val="000000"/>
-          <w:sz w:val="27"/>
-          <w:szCs w:val="27"/>
-        </w:rPr>
-        <w:t>törölhetik vagy szerkesztheti</w:t>
-      </w:r>
-      <w:r>
-        <w:rPr>
-          <w:color w:val="000000"/>
-          <w:sz w:val="27"/>
-          <w:szCs w:val="27"/>
-        </w:rPr>
-        <w:t>k.</w:t>
-      </w:r>
-      <w:bookmarkStart w:id="0" w:name="_GoBack"/>
-      <w:bookmarkEnd w:id="0"/>
-    </w:p>
-    <w:p>
-      <w:pPr>
-        <w:rPr>
-          <w:rFonts w:ascii="Times New Roman" w:hAnsi="Times New Roman" w:cs="Times New Roman"/>
-          <w:sz w:val="30"/>
-          <w:szCs w:val="30"/>
-        </w:rPr>
-      </w:pPr>
-    </w:p>
-    <w:p>
-      <w:pPr>
-        <w:rPr>
-          <w:rFonts w:ascii="Times New Roman" w:hAnsi="Times New Roman" w:cs="Times New Roman"/>
-          <w:b/>
-          <w:sz w:val="30"/>
-          <w:szCs w:val="30"/>
-          <w:u w:val="single"/>
-        </w:rPr>
-      </w:pPr>
-      <w:proofErr w:type="spellStart"/>
-      <w:r>
-        <w:rPr>
-          <w:rFonts w:ascii="Times New Roman" w:hAnsi="Times New Roman" w:cs="Times New Roman"/>
-          <w:b/>
-          <w:sz w:val="30"/>
-          <w:szCs w:val="30"/>
-          <w:u w:val="single"/>
-        </w:rPr>
-        <w:t>Komment</w:t>
-      </w:r>
-      <w:r>
-        <w:rPr>
-          <w:rFonts w:ascii="Times New Roman" w:hAnsi="Times New Roman" w:cs="Times New Roman"/>
-          <w:b/>
-          <w:sz w:val="30"/>
-          <w:szCs w:val="30"/>
-          <w:u w:val="single"/>
-        </w:rPr>
-        <w:t>elési</w:t>
-      </w:r>
-      <w:proofErr w:type="spellEnd"/>
-      <w:r>
-        <w:rPr>
-          <w:rFonts w:ascii="Times New Roman" w:hAnsi="Times New Roman" w:cs="Times New Roman"/>
-          <w:b/>
-          <w:sz w:val="30"/>
-          <w:szCs w:val="30"/>
-          <w:u w:val="single"/>
-        </w:rPr>
-        <w:t xml:space="preserve"> mechanika és</w:t>
-      </w:r>
-      <w:r>
-        <w:rPr>
-          <w:rFonts w:ascii="Times New Roman" w:hAnsi="Times New Roman" w:cs="Times New Roman"/>
-          <w:b/>
-          <w:sz w:val="30"/>
-          <w:szCs w:val="30"/>
-          <w:u w:val="single"/>
-        </w:rPr>
-        <w:t xml:space="preserve"> szerkezete</w:t>
-      </w:r>
-    </w:p>
-    <w:p>
-      <w:pPr>
-        <w:jc w:val="both"/>
-        <w:rPr>
-          <w:rFonts w:ascii="Times New Roman" w:hAnsi="Times New Roman" w:cs="Times New Roman"/>
-          <w:sz w:val="27"/>
-          <w:szCs w:val="27"/>
-        </w:rPr>
-      </w:pPr>
-      <w:r>
-        <w:rPr>
-          <w:rFonts w:ascii="Times New Roman" w:hAnsi="Times New Roman" w:cs="Times New Roman"/>
-          <w:sz w:val="27"/>
-          <w:szCs w:val="27"/>
-        </w:rPr>
-        <w:t>Kommenteket bármely felhasználó küldhet bármely poszt alá, ami a következő adatokat tartalmazza:</w:t>
+        <w:t>Kedvelések száma</w:t>
       </w:r>
     </w:p>
     <w:p>
@@ -1630,23 +1570,143 @@
           <w:szCs w:val="27"/>
         </w:rPr>
       </w:pPr>
+      <w:r>
+        <w:rPr>
+          <w:rFonts w:ascii="Times New Roman" w:hAnsi="Times New Roman" w:cs="Times New Roman"/>
+          <w:sz w:val="27"/>
+          <w:szCs w:val="27"/>
+        </w:rPr>
+        <w:t>K</w:t>
+      </w:r>
+      <w:r>
+        <w:rPr>
+          <w:rFonts w:ascii="Times New Roman" w:hAnsi="Times New Roman" w:cs="Times New Roman"/>
+          <w:sz w:val="27"/>
+          <w:szCs w:val="27"/>
+        </w:rPr>
+        <w:t>ommentek</w:t>
+      </w:r>
+    </w:p>
+    <w:p>
+      <w:pPr>
+        <w:pStyle w:val="NormlWeb"/>
+        <w:rPr>
+          <w:color w:val="000000"/>
+          <w:sz w:val="27"/>
+          <w:szCs w:val="27"/>
+        </w:rPr>
+      </w:pPr>
+      <w:r>
+        <w:rPr>
+          <w:color w:val="000000"/>
+          <w:sz w:val="27"/>
+          <w:szCs w:val="27"/>
+        </w:rPr>
+        <w:t>A felhasználók a posztjaikat később</w:t>
+      </w:r>
+      <w:r>
+        <w:rPr>
+          <w:color w:val="000000"/>
+          <w:sz w:val="27"/>
+          <w:szCs w:val="27"/>
+        </w:rPr>
+        <w:t xml:space="preserve"> </w:t>
+      </w:r>
+      <w:r>
+        <w:rPr>
+          <w:color w:val="000000"/>
+          <w:sz w:val="27"/>
+          <w:szCs w:val="27"/>
+        </w:rPr>
+        <w:t>törölhetik vagy szerkesztheti</w:t>
+      </w:r>
+      <w:r>
+        <w:rPr>
+          <w:color w:val="000000"/>
+          <w:sz w:val="27"/>
+          <w:szCs w:val="27"/>
+        </w:rPr>
+        <w:t>k.</w:t>
+      </w:r>
+    </w:p>
+    <w:p>
+      <w:pPr>
+        <w:rPr>
+          <w:rFonts w:ascii="Times New Roman" w:hAnsi="Times New Roman" w:cs="Times New Roman"/>
+          <w:sz w:val="30"/>
+          <w:szCs w:val="30"/>
+        </w:rPr>
+      </w:pPr>
+    </w:p>
+    <w:p>
+      <w:pPr>
+        <w:rPr>
+          <w:rFonts w:ascii="Times New Roman" w:hAnsi="Times New Roman" w:cs="Times New Roman"/>
+          <w:b/>
+          <w:sz w:val="30"/>
+          <w:szCs w:val="30"/>
+          <w:u w:val="single"/>
+        </w:rPr>
+      </w:pPr>
       <w:proofErr w:type="spellStart"/>
       <w:r>
         <w:rPr>
           <w:rFonts w:ascii="Times New Roman" w:hAnsi="Times New Roman" w:cs="Times New Roman"/>
-          <w:sz w:val="27"/>
-          <w:szCs w:val="27"/>
-        </w:rPr>
-        <w:t>Kommentelő</w:t>
+          <w:b/>
+          <w:sz w:val="30"/>
+          <w:szCs w:val="30"/>
+          <w:u w:val="single"/>
+        </w:rPr>
+        <w:t>Komment</w:t>
+      </w:r>
+      <w:r>
+        <w:rPr>
+          <w:rFonts w:ascii="Times New Roman" w:hAnsi="Times New Roman" w:cs="Times New Roman"/>
+          <w:b/>
+          <w:sz w:val="30"/>
+          <w:szCs w:val="30"/>
+          <w:u w:val="single"/>
+        </w:rPr>
+        <w:t>elési</w:t>
       </w:r>
       <w:proofErr w:type="spellEnd"/>
       <w:r>
         <w:rPr>
           <w:rFonts w:ascii="Times New Roman" w:hAnsi="Times New Roman" w:cs="Times New Roman"/>
-          <w:sz w:val="27"/>
-          <w:szCs w:val="27"/>
-        </w:rPr>
-        <w:t xml:space="preserve"> neve</w:t>
+          <w:b/>
+          <w:sz w:val="30"/>
+          <w:szCs w:val="30"/>
+          <w:u w:val="single"/>
+        </w:rPr>
+        <w:t xml:space="preserve"> mechanika és</w:t>
+      </w:r>
+      <w:r>
+        <w:rPr>
+          <w:rFonts w:ascii="Times New Roman" w:hAnsi="Times New Roman" w:cs="Times New Roman"/>
+          <w:b/>
+          <w:sz w:val="30"/>
+          <w:szCs w:val="30"/>
+          <w:u w:val="single"/>
+        </w:rPr>
+        <w:t xml:space="preserve"> szerkezete</w:t>
+      </w:r>
+    </w:p>
+    <w:p>
+      <w:pPr>
+        <w:jc w:val="both"/>
+        <w:rPr>
+          <w:rFonts w:ascii="Times New Roman" w:hAnsi="Times New Roman" w:cs="Times New Roman"/>
+          <w:sz w:val="27"/>
+          <w:szCs w:val="27"/>
+        </w:rPr>
+      </w:pPr>
+      <w:r>
+        <w:rPr>
+          <w:rFonts w:ascii="Times New Roman" w:hAnsi="Times New Roman" w:cs="Times New Roman"/>
+          <w:sz w:val="27"/>
+          <w:szCs w:val="27"/>
+        </w:rPr>
+        <w:t>Kommenteket bármely felhasználó küldhet bármely poszt alá, ami a következő adatokat tartalmazza:</w:t>
       </w:r>
     </w:p>
     <w:p>
@@ -1662,6 +1722,46 @@
           <w:szCs w:val="27"/>
         </w:rPr>
       </w:pPr>
+      <w:proofErr w:type="spellStart"/>
+      <w:r>
+        <w:rPr>
+          <w:rFonts w:ascii="Times New Roman" w:hAnsi="Times New Roman" w:cs="Times New Roman"/>
+          <w:sz w:val="27"/>
+          <w:szCs w:val="27"/>
+        </w:rPr>
+        <w:t>Kommentelő</w:t>
+      </w:r>
+      <w:proofErr w:type="spellEnd"/>
+      <w:r>
+        <w:rPr>
+          <w:rFonts w:ascii="Times New Roman" w:hAnsi="Times New Roman" w:cs="Times New Roman"/>
+          <w:sz w:val="27"/>
+          <w:szCs w:val="27"/>
+        </w:rPr>
+        <w:t xml:space="preserve"> neve</w:t>
+      </w:r>
+      <w:r>
+        <w:rPr>
+          <w:rFonts w:ascii="Times New Roman" w:hAnsi="Times New Roman" w:cs="Times New Roman"/>
+          <w:sz w:val="27"/>
+          <w:szCs w:val="27"/>
+        </w:rPr>
+        <w:t xml:space="preserve"> és profilképe</w:t>
+      </w:r>
+    </w:p>
+    <w:p>
+      <w:pPr>
+        <w:pStyle w:val="Listaszerbekezds"/>
+        <w:numPr>
+          <w:ilvl w:val="0"/>
+          <w:numId w:val="1"/>
+        </w:numPr>
+        <w:rPr>
+          <w:rFonts w:ascii="Times New Roman" w:hAnsi="Times New Roman" w:cs="Times New Roman"/>
+          <w:sz w:val="27"/>
+          <w:szCs w:val="27"/>
+        </w:rPr>
+      </w:pPr>
       <w:r>
         <w:rPr>
           <w:rFonts w:ascii="Times New Roman" w:hAnsi="Times New Roman" w:cs="Times New Roman"/>
@@ -1673,6 +1773,50 @@
     </w:p>
     <w:p>
       <w:pPr>
+        <w:pStyle w:val="Listaszerbekezds"/>
+        <w:numPr>
+          <w:ilvl w:val="0"/>
+          <w:numId w:val="1"/>
+        </w:numPr>
+        <w:rPr>
+          <w:rFonts w:ascii="Times New Roman" w:hAnsi="Times New Roman" w:cs="Times New Roman"/>
+          <w:sz w:val="27"/>
+          <w:szCs w:val="27"/>
+        </w:rPr>
+      </w:pPr>
+      <w:r>
+        <w:rPr>
+          <w:rFonts w:ascii="Times New Roman" w:hAnsi="Times New Roman" w:cs="Times New Roman"/>
+          <w:sz w:val="27"/>
+          <w:szCs w:val="27"/>
+        </w:rPr>
+        <w:t>Kedvelések száma</w:t>
+      </w:r>
+    </w:p>
+    <w:p>
+      <w:pPr>
+        <w:pStyle w:val="Listaszerbekezds"/>
+        <w:numPr>
+          <w:ilvl w:val="0"/>
+          <w:numId w:val="1"/>
+        </w:numPr>
+        <w:rPr>
+          <w:rFonts w:ascii="Times New Roman" w:hAnsi="Times New Roman" w:cs="Times New Roman"/>
+          <w:sz w:val="27"/>
+          <w:szCs w:val="27"/>
+        </w:rPr>
+      </w:pPr>
+      <w:r>
+        <w:rPr>
+          <w:rFonts w:ascii="Times New Roman" w:hAnsi="Times New Roman" w:cs="Times New Roman"/>
+          <w:sz w:val="27"/>
+          <w:szCs w:val="27"/>
+        </w:rPr>
+        <w:t>Válaszok</w:t>
+      </w:r>
+    </w:p>
+    <w:p>
+      <w:pPr>
         <w:pStyle w:val="NormlWeb"/>
         <w:rPr>
           <w:color w:val="000000"/>
@@ -1761,151 +1905,122 @@
           <w:sz w:val="27"/>
           <w:szCs w:val="27"/>
         </w:rPr>
-        <w:t xml:space="preserve">Ez a gomb minden poszt alatt megtalálható. </w:t>
-      </w:r>
-      <w:r>
-        <w:rPr>
-          <w:color w:val="000000"/>
-          <w:sz w:val="27"/>
-          <w:szCs w:val="27"/>
-        </w:rPr>
-        <w:t>A kedvelés ikonja egy PIPA</w:t>
-      </w:r>
-      <w:r>
-        <w:rPr>
-          <w:color w:val="000000"/>
-          <w:sz w:val="27"/>
-          <w:szCs w:val="27"/>
-        </w:rPr>
-        <w:t xml:space="preserve">. Ha a poszt nincs kedvelve, akkor csak egy fekete körvonal látható. Kedvelve pedig </w:t>
-      </w:r>
-      <w:r>
-        <w:rPr>
-          <w:color w:val="000000"/>
-          <w:sz w:val="27"/>
-          <w:szCs w:val="27"/>
-        </w:rPr>
-        <w:t>kitöltött</w:t>
-      </w:r>
-      <w:r>
-        <w:rPr>
-          <w:color w:val="000000"/>
-          <w:sz w:val="27"/>
-          <w:szCs w:val="27"/>
-        </w:rPr>
-        <w:t xml:space="preserve"> zöld színűvé</w:t>
-      </w:r>
-      <w:r>
-        <w:rPr>
-          <w:color w:val="000000"/>
-          <w:sz w:val="27"/>
-          <w:szCs w:val="27"/>
-        </w:rPr>
-        <w:t xml:space="preserve"> változik.</w:t>
-      </w:r>
-      <w:r>
-        <w:rPr>
-          <w:color w:val="000000"/>
-          <w:sz w:val="27"/>
-          <w:szCs w:val="27"/>
-        </w:rPr>
-        <w:t xml:space="preserve"> Ha később meggondolnánk magunkat a kedvelést vissza is lehet vonni. </w:t>
-      </w:r>
-      <w:r>
-        <w:rPr>
-          <w:color w:val="000000"/>
-          <w:sz w:val="27"/>
-          <w:szCs w:val="27"/>
-        </w:rPr>
-        <w:t>Minden posztot csak 1 alkalommal tudunk kedvelni.</w:t>
-      </w:r>
-    </w:p>
-    <w:p>
-      <w:pPr>
-        <w:pStyle w:val="NormlWeb"/>
-        <w:rPr>
-          <w:color w:val="000000"/>
-          <w:sz w:val="27"/>
-          <w:szCs w:val="27"/>
-        </w:rPr>
-      </w:pPr>
-      <w:r>
-        <w:rPr>
-          <w:color w:val="000000"/>
-          <w:sz w:val="27"/>
-          <w:szCs w:val="27"/>
-        </w:rPr>
-        <w:br w:type="page"/>
-      </w:r>
-    </w:p>
-    <w:p>
-      <w:pPr>
-        <w:pStyle w:val="NormlWeb"/>
-        <w:rPr>
-          <w:b/>
-          <w:color w:val="000000"/>
-          <w:sz w:val="27"/>
-          <w:szCs w:val="27"/>
-          <w:u w:val="single"/>
-        </w:rPr>
-      </w:pPr>
-      <w:r>
-        <w:rPr>
-          <w:b/>
-          <w:color w:val="000000"/>
-          <w:sz w:val="27"/>
-          <w:szCs w:val="27"/>
-          <w:u w:val="single"/>
-        </w:rPr>
-        <w:lastRenderedPageBreak/>
-        <w:t>Jelentés mechanika</w:t>
-      </w:r>
-    </w:p>
-    <w:p>
-      <w:pPr>
-        <w:pStyle w:val="NormlWeb"/>
-        <w:jc w:val="both"/>
-        <w:rPr>
-          <w:color w:val="000000"/>
-          <w:sz w:val="27"/>
-          <w:szCs w:val="27"/>
-        </w:rPr>
-      </w:pPr>
-      <w:r>
-        <w:rPr>
-          <w:color w:val="000000"/>
-          <w:sz w:val="27"/>
-          <w:szCs w:val="27"/>
-        </w:rPr>
-        <w:t>Ha egy poszt valamely szabályt megsérti, a felhasználó bejelentheti. A jelentést az adminisztrátorok látják és eljárhatnak az ügyben. Félrevezető jelentések, visszaélések figyelmeztetésekkel járnak, amik a végén akár a fiók kitiltásához is vezethet.</w:t>
-      </w:r>
-    </w:p>
-    <w:p>
-      <w:pPr>
-        <w:pStyle w:val="NormlWeb"/>
-        <w:jc w:val="both"/>
-        <w:rPr>
-          <w:color w:val="000000"/>
-          <w:sz w:val="27"/>
-          <w:szCs w:val="27"/>
-        </w:rPr>
-      </w:pPr>
-      <w:r>
-        <w:rPr>
-          <w:color w:val="000000"/>
-          <w:sz w:val="27"/>
-          <w:szCs w:val="27"/>
-        </w:rPr>
-        <w:t>A jelentés gombra kattintva egy</w:t>
-      </w:r>
-      <w:r>
-        <w:rPr>
-          <w:color w:val="000000"/>
-          <w:sz w:val="27"/>
-          <w:szCs w:val="27"/>
-        </w:rPr>
-        <w:t xml:space="preserve"> felugró ablak jelenik meg ahol meg kell indokolnunk miért jelentettük be a posztot.</w:t>
-      </w:r>
+        <w:t>Ez a gomb minden poszt</w:t>
+      </w:r>
+      <w:r>
+        <w:rPr>
+          <w:color w:val="000000"/>
+          <w:sz w:val="27"/>
+          <w:szCs w:val="27"/>
+        </w:rPr>
+        <w:t xml:space="preserve"> és komment</w:t>
+      </w:r>
+      <w:r>
+        <w:rPr>
+          <w:color w:val="000000"/>
+          <w:sz w:val="27"/>
+          <w:szCs w:val="27"/>
+        </w:rPr>
+        <w:t xml:space="preserve"> alatt megtalálható. </w:t>
+      </w:r>
+      <w:r>
+        <w:rPr>
+          <w:color w:val="000000"/>
+          <w:sz w:val="27"/>
+          <w:szCs w:val="27"/>
+        </w:rPr>
+        <w:t>A kedvelés ikonja eg</w:t>
+      </w:r>
+      <w:r>
+        <w:rPr>
+          <w:color w:val="000000"/>
+          <w:sz w:val="27"/>
+          <w:szCs w:val="27"/>
+        </w:rPr>
+        <w:t>y szív</w:t>
+      </w:r>
+      <w:r>
+        <w:rPr>
+          <w:color w:val="000000"/>
+          <w:sz w:val="27"/>
+          <w:szCs w:val="27"/>
+        </w:rPr>
+        <w:t xml:space="preserve">. Ha a poszt nincs kedvelve, akkor csak egy </w:t>
+      </w:r>
+      <w:r>
+        <w:rPr>
+          <w:color w:val="000000"/>
+          <w:sz w:val="27"/>
+          <w:szCs w:val="27"/>
+        </w:rPr>
+        <w:t>a szív szürke</w:t>
+      </w:r>
+      <w:r>
+        <w:rPr>
+          <w:color w:val="000000"/>
+          <w:sz w:val="27"/>
+          <w:szCs w:val="27"/>
+        </w:rPr>
+        <w:t xml:space="preserve">. Kedvelve pedig </w:t>
+      </w:r>
+      <w:r>
+        <w:rPr>
+          <w:color w:val="000000"/>
+          <w:sz w:val="27"/>
+          <w:szCs w:val="27"/>
+        </w:rPr>
+        <w:t>pirossá változik</w:t>
+      </w:r>
+      <w:r>
+        <w:rPr>
+          <w:color w:val="000000"/>
+          <w:sz w:val="27"/>
+          <w:szCs w:val="27"/>
+        </w:rPr>
+        <w:t>.</w:t>
+      </w:r>
+      <w:r>
+        <w:rPr>
+          <w:color w:val="000000"/>
+          <w:sz w:val="27"/>
+          <w:szCs w:val="27"/>
+        </w:rPr>
+        <w:t xml:space="preserve"> Ha később meggondolnánk magunkat</w:t>
+      </w:r>
+      <w:r>
+        <w:rPr>
+          <w:color w:val="000000"/>
+          <w:sz w:val="27"/>
+          <w:szCs w:val="27"/>
+        </w:rPr>
+        <w:t>,</w:t>
+      </w:r>
+      <w:r>
+        <w:rPr>
+          <w:color w:val="000000"/>
+          <w:sz w:val="27"/>
+          <w:szCs w:val="27"/>
+        </w:rPr>
+        <w:t xml:space="preserve"> a k</w:t>
+      </w:r>
+      <w:r>
+        <w:rPr>
+          <w:color w:val="000000"/>
+          <w:sz w:val="27"/>
+          <w:szCs w:val="27"/>
+        </w:rPr>
+        <w:t>edvelést vissza is lehet vonni.</w:t>
+      </w:r>
+    </w:p>
+    <w:p>
+      <w:pPr>
+        <w:pStyle w:val="NormlWeb"/>
+        <w:rPr>
+          <w:color w:val="000000"/>
+          <w:sz w:val="27"/>
+          <w:szCs w:val="27"/>
+        </w:rPr>
+      </w:pPr>
       <w:r>
         <w:rPr>
           <w:color w:val="000000"/>
@@ -1972,7 +2087,25 @@
           <w:sz w:val="27"/>
           <w:szCs w:val="27"/>
         </w:rPr>
-        <w:t>v megoldása miatt különböző platformokon (PC, telefon, tablet) is használható.</w:t>
+        <w:t xml:space="preserve">v megoldása miatt különböző platformokon (PC, telefon, </w:t>
+      </w:r>
+      <w:proofErr w:type="spellStart"/>
+      <w:r>
+        <w:rPr>
+          <w:color w:val="000000"/>
+          <w:sz w:val="27"/>
+          <w:szCs w:val="27"/>
+        </w:rPr>
+        <w:t>tablet</w:t>
+      </w:r>
+      <w:proofErr w:type="spellEnd"/>
+      <w:r>
+        <w:rPr>
+          <w:color w:val="000000"/>
+          <w:sz w:val="27"/>
+          <w:szCs w:val="27"/>
+        </w:rPr>
+        <w:t>) is használható.</w:t>
       </w:r>
     </w:p>
     <w:p>
@@ -1987,19 +2120,26 @@
       </w:pPr>
       <w:r>
         <w:rPr>
-          <w:color w:val="000000"/>
-          <w:sz w:val="27"/>
-          <w:szCs w:val="27"/>
-        </w:rPr>
-        <w:t xml:space="preserve">Legfelül a navigáció található, </w:t>
-      </w:r>
-      <w:r>
-        <w:rPr>
-          <w:color w:val="000000"/>
-          <w:sz w:val="27"/>
-          <w:szCs w:val="27"/>
-        </w:rPr>
-        <w:t>annak</w:t>
+          <w:sz w:val="27"/>
+          <w:szCs w:val="27"/>
+        </w:rPr>
+        <w:t xml:space="preserve">A weboldal összes </w:t>
+      </w:r>
+      <w:proofErr w:type="spellStart"/>
+      <w:r>
+        <w:rPr>
+          <w:sz w:val="27"/>
+          <w:szCs w:val="27"/>
+        </w:rPr>
+        <w:t>aloldala</w:t>
+      </w:r>
+      <w:proofErr w:type="spellEnd"/>
+      <w:r>
+        <w:rPr>
+          <w:sz w:val="27"/>
+          <w:szCs w:val="27"/>
+        </w:rPr>
+        <w:t xml:space="preserve"> egy közös sémát követ. Felül a navigációs menü, bal oldalt a kategória szűrő, jobb oldalt pedig a beúszó navigációs menü, ahol a különböző oldalakra juthatunk el.</w:t>
       </w:r>
       <w:r>
         <w:rPr>
@@ -2015,135 +2155,15 @@
           <w:sz w:val="27"/>
           <w:szCs w:val="27"/>
         </w:rPr>
-        <w:t>bal</w:t>
-      </w:r>
-      <w:r>
-        <w:rPr>
-          <w:color w:val="000000"/>
-          <w:sz w:val="27"/>
-          <w:szCs w:val="27"/>
-        </w:rPr>
-        <w:t xml:space="preserve"> oldalán</w:t>
-      </w:r>
-      <w:r>
-        <w:rPr>
-          <w:color w:val="000000"/>
-          <w:sz w:val="27"/>
-          <w:szCs w:val="27"/>
-        </w:rPr>
-        <w:t xml:space="preserve"> megjelenik a weboldal logója</w:t>
-      </w:r>
-      <w:r>
-        <w:rPr>
-          <w:color w:val="000000"/>
-          <w:sz w:val="27"/>
-          <w:szCs w:val="27"/>
-        </w:rPr>
-        <w:t xml:space="preserve">. </w:t>
-      </w:r>
-      <w:r>
-        <w:rPr>
-          <w:color w:val="000000"/>
-          <w:sz w:val="27"/>
-          <w:szCs w:val="27"/>
-        </w:rPr>
-        <w:t>J</w:t>
-      </w:r>
-      <w:r>
-        <w:rPr>
-          <w:color w:val="000000"/>
-          <w:sz w:val="27"/>
-          <w:szCs w:val="27"/>
-        </w:rPr>
-        <w:t>obb oldalon</w:t>
-      </w:r>
-      <w:r>
-        <w:rPr>
-          <w:color w:val="000000"/>
-          <w:sz w:val="27"/>
-          <w:szCs w:val="27"/>
-        </w:rPr>
-        <w:t xml:space="preserve"> </w:t>
-      </w:r>
-      <w:r>
-        <w:rPr>
-          <w:color w:val="000000"/>
-          <w:sz w:val="27"/>
-          <w:szCs w:val="27"/>
-        </w:rPr>
-        <w:t xml:space="preserve">a </w:t>
-      </w:r>
-      <w:r>
-        <w:rPr>
-          <w:color w:val="000000"/>
-          <w:sz w:val="27"/>
-          <w:szCs w:val="27"/>
-        </w:rPr>
-        <w:t>profil</w:t>
-      </w:r>
-      <w:r>
-        <w:rPr>
-          <w:color w:val="000000"/>
-          <w:sz w:val="27"/>
-          <w:szCs w:val="27"/>
-        </w:rPr>
-        <w:t>képünk</w:t>
-      </w:r>
-      <w:r>
-        <w:rPr>
-          <w:color w:val="000000"/>
-          <w:sz w:val="27"/>
-          <w:szCs w:val="27"/>
-        </w:rPr>
-        <w:t xml:space="preserve"> látható</w:t>
-      </w:r>
-      <w:r>
-        <w:rPr>
-          <w:color w:val="000000"/>
-          <w:sz w:val="27"/>
-          <w:szCs w:val="27"/>
-        </w:rPr>
-        <w:t xml:space="preserve"> és mellette 3 pont egymás alatt</w:t>
-      </w:r>
-      <w:r>
-        <w:rPr>
-          <w:color w:val="000000"/>
-          <w:sz w:val="27"/>
-          <w:szCs w:val="27"/>
-        </w:rPr>
-        <w:t>,</w:t>
-      </w:r>
-      <w:r>
-        <w:rPr>
-          <w:color w:val="000000"/>
-          <w:sz w:val="27"/>
-          <w:szCs w:val="27"/>
-        </w:rPr>
-        <w:t xml:space="preserve"> amire kattint</w:t>
-      </w:r>
-      <w:r>
-        <w:rPr>
-          <w:color w:val="000000"/>
-          <w:sz w:val="27"/>
-          <w:szCs w:val="27"/>
-        </w:rPr>
-        <w:t xml:space="preserve">va egy lenyíló menü jelenik meg. </w:t>
-      </w:r>
-      <w:r>
-        <w:rPr>
-          <w:color w:val="000000"/>
-          <w:sz w:val="27"/>
-          <w:szCs w:val="27"/>
-        </w:rPr>
-        <w:t>A lenyíló menüb</w:t>
-      </w:r>
-      <w:r>
-        <w:rPr>
-          <w:color w:val="000000"/>
-          <w:sz w:val="27"/>
-          <w:szCs w:val="27"/>
-        </w:rPr>
-        <w:t>en megtalálhatóak azok a gombok</w:t>
+        <w:t>A menüb</w:t>
+      </w:r>
+      <w:r>
+        <w:rPr>
+          <w:color w:val="000000"/>
+          <w:sz w:val="27"/>
+          <w:szCs w:val="27"/>
+        </w:rPr>
+        <w:t>en megtalálhatóak ezek a gombok</w:t>
       </w:r>
       <w:r>
         <w:rPr>
@@ -2174,7 +2194,7 @@
           <w:sz w:val="27"/>
           <w:szCs w:val="27"/>
         </w:rPr>
-        <w:t>Saját profil oldal</w:t>
+        <w:t>Poszt létrehozása</w:t>
       </w:r>
     </w:p>
     <w:p>
@@ -2197,7 +2217,7 @@
           <w:sz w:val="27"/>
           <w:szCs w:val="27"/>
         </w:rPr>
-        <w:t>Adatok módosítása oldal</w:t>
+        <w:t>Saját profil</w:t>
       </w:r>
     </w:p>
     <w:p>
@@ -2214,6 +2234,39 @@
           <w:szCs w:val="27"/>
         </w:rPr>
       </w:pPr>
+      <w:proofErr w:type="spellStart"/>
+      <w:r>
+        <w:rPr>
+          <w:color w:val="000000"/>
+          <w:sz w:val="27"/>
+          <w:szCs w:val="27"/>
+        </w:rPr>
+        <w:t>Admin</w:t>
+      </w:r>
+      <w:proofErr w:type="spellEnd"/>
+      <w:r>
+        <w:rPr>
+          <w:color w:val="000000"/>
+          <w:sz w:val="27"/>
+          <w:szCs w:val="27"/>
+        </w:rPr>
+        <w:t xml:space="preserve"> (csak adminisztrátorok látják)</w:t>
+      </w:r>
+    </w:p>
+    <w:p>
+      <w:pPr>
+        <w:pStyle w:val="NormlWeb"/>
+        <w:numPr>
+          <w:ilvl w:val="0"/>
+          <w:numId w:val="1"/>
+        </w:numPr>
+        <w:jc w:val="both"/>
+        <w:rPr>
+          <w:color w:val="000000"/>
+          <w:sz w:val="27"/>
+          <w:szCs w:val="27"/>
+        </w:rPr>
+      </w:pPr>
       <w:r>
         <w:rPr>
           <w:color w:val="000000"/>
@@ -2221,6 +2274,58 @@
           <w:szCs w:val="27"/>
         </w:rPr>
         <w:t>Kijelentkezés</w:t>
+      </w:r>
+    </w:p>
+    <w:p>
+      <w:pPr>
+        <w:rPr>
+          <w:rFonts w:ascii="Times New Roman" w:hAnsi="Times New Roman" w:cs="Times New Roman"/>
+          <w:sz w:val="27"/>
+          <w:szCs w:val="27"/>
+        </w:rPr>
+      </w:pPr>
+    </w:p>
+    <w:p>
+      <w:pPr>
+        <w:rPr>
+          <w:rFonts w:ascii="Times New Roman" w:hAnsi="Times New Roman" w:cs="Times New Roman"/>
+          <w:sz w:val="27"/>
+          <w:szCs w:val="27"/>
+        </w:rPr>
+      </w:pPr>
+      <w:r>
+        <w:rPr>
+          <w:rFonts w:ascii="Times New Roman" w:hAnsi="Times New Roman" w:cs="Times New Roman"/>
+          <w:sz w:val="27"/>
+          <w:szCs w:val="27"/>
+        </w:rPr>
+        <w:t>A kereső sávba beírva tudunk szűrni poszt címekre és felhasználók nevére.</w:t>
+      </w:r>
+    </w:p>
+    <w:p>
+      <w:pPr>
+        <w:rPr>
+          <w:rFonts w:ascii="Times New Roman" w:hAnsi="Times New Roman" w:cs="Times New Roman"/>
+          <w:sz w:val="27"/>
+          <w:szCs w:val="27"/>
+          <w:u w:val="single"/>
+        </w:rPr>
+      </w:pPr>
+      <w:r>
+        <w:rPr>
+          <w:rFonts w:ascii="Times New Roman" w:hAnsi="Times New Roman" w:cs="Times New Roman"/>
+          <w:sz w:val="27"/>
+          <w:szCs w:val="27"/>
+        </w:rPr>
+        <w:t>A kategória szűrővel az előre meghatározott kategóriák közül választhatunk (akár egyszerre többet is).</w:t>
+      </w:r>
+      <w:r>
+        <w:rPr>
+          <w:rFonts w:ascii="Times New Roman" w:hAnsi="Times New Roman" w:cs="Times New Roman"/>
+          <w:sz w:val="27"/>
+          <w:szCs w:val="27"/>
+        </w:rPr>
+        <w:t xml:space="preserve">  A szűrés akkor lép életbe, amikor a kereső sávból valamire kerestünk.</w:t>
       </w:r>
     </w:p>
     <w:p>
@@ -2400,26 +2505,64 @@
           <w:sz w:val="27"/>
           <w:szCs w:val="27"/>
         </w:rPr>
-        <w:t>Erre az oldalra a bejelentkezés oldalról juthatunk át</w:t>
-      </w:r>
-      <w:r>
-        <w:rPr>
-          <w:color w:val="000000"/>
-          <w:sz w:val="27"/>
-          <w:szCs w:val="27"/>
-        </w:rPr>
-        <w:t xml:space="preserve"> a „Nincs még fiókom” linkre való kattintással.</w:t>
-      </w:r>
-    </w:p>
-    <w:p>
-      <w:pPr>
-        <w:pStyle w:val="NormlWeb"/>
-        <w:rPr>
-          <w:color w:val="000000"/>
-          <w:sz w:val="27"/>
-          <w:szCs w:val="27"/>
-        </w:rPr>
-      </w:pPr>
+        <w:t>Erre az oldalra a bejelentkezés oldalról j</w:t>
+      </w:r>
+      <w:r>
+        <w:rPr>
+          <w:color w:val="000000"/>
+          <w:sz w:val="27"/>
+          <w:szCs w:val="27"/>
+        </w:rPr>
+        <w:t>uthatunk át a „M</w:t>
+      </w:r>
+      <w:r>
+        <w:rPr>
+          <w:color w:val="000000"/>
+          <w:sz w:val="27"/>
+          <w:szCs w:val="27"/>
+        </w:rPr>
+        <w:t>ég</w:t>
+      </w:r>
+      <w:r>
+        <w:rPr>
+          <w:color w:val="000000"/>
+          <w:sz w:val="27"/>
+          <w:szCs w:val="27"/>
+        </w:rPr>
+        <w:t xml:space="preserve"> nincs</w:t>
+      </w:r>
+      <w:r>
+        <w:rPr>
+          <w:color w:val="000000"/>
+          <w:sz w:val="27"/>
+          <w:szCs w:val="27"/>
+        </w:rPr>
+        <w:t xml:space="preserve"> fiókom” linkre </w:t>
+      </w:r>
+      <w:r>
+        <w:rPr>
+          <w:color w:val="000000"/>
+          <w:sz w:val="27"/>
+          <w:szCs w:val="27"/>
+        </w:rPr>
+        <w:t>kattintva</w:t>
+      </w:r>
+      <w:r>
+        <w:rPr>
+          <w:color w:val="000000"/>
+          <w:sz w:val="27"/>
+          <w:szCs w:val="27"/>
+        </w:rPr>
+        <w:t>.</w:t>
+      </w:r>
+      <w:r>
+        <w:rPr>
+          <w:color w:val="000000"/>
+          <w:sz w:val="27"/>
+          <w:szCs w:val="27"/>
+        </w:rPr>
+        <w:br w:type="page"/>
+      </w:r>
     </w:p>
     <w:p>
       <w:pPr>
@@ -2437,6 +2580,7 @@
           <w:szCs w:val="27"/>
           <w:u w:val="single"/>
         </w:rPr>
+        <w:lastRenderedPageBreak/>
         <w:t>Bejelentkezés oldal:</w:t>
       </w:r>
     </w:p>
@@ -2455,23 +2599,105 @@
           <w:sz w:val="27"/>
           <w:szCs w:val="27"/>
         </w:rPr>
-        <w:t xml:space="preserve">Amikor az weboldalra érkezünk, először ez az oldal jelenik meg. </w:t>
-      </w:r>
-      <w:r>
-        <w:rPr>
-          <w:rFonts w:ascii="Times New Roman" w:hAnsi="Times New Roman" w:cs="Times New Roman"/>
-          <w:sz w:val="27"/>
-          <w:szCs w:val="27"/>
-        </w:rPr>
-        <w:t>Az oldalhoz való hozzáféréshez be kell jelentkeznünk</w:t>
-      </w:r>
-      <w:r>
-        <w:rPr>
-          <w:rFonts w:ascii="Times New Roman" w:hAnsi="Times New Roman" w:cs="Times New Roman"/>
-          <w:sz w:val="27"/>
-          <w:szCs w:val="27"/>
-        </w:rPr>
-        <w:t>. A</w:t>
+        <w:t>Amikor az weboldalra érkezünk, először ez az oldal jelenik meg</w:t>
+      </w:r>
+      <w:r>
+        <w:rPr>
+          <w:rFonts w:ascii="Times New Roman" w:hAnsi="Times New Roman" w:cs="Times New Roman"/>
+          <w:sz w:val="27"/>
+          <w:szCs w:val="27"/>
+        </w:rPr>
+        <w:t>, ha nem vagyunk bejelentkezve</w:t>
+      </w:r>
+      <w:r>
+        <w:rPr>
+          <w:rFonts w:ascii="Times New Roman" w:hAnsi="Times New Roman" w:cs="Times New Roman"/>
+          <w:sz w:val="27"/>
+          <w:szCs w:val="27"/>
+        </w:rPr>
+        <w:t>, ha pedig igen</w:t>
+      </w:r>
+      <w:r>
+        <w:rPr>
+          <w:rFonts w:ascii="Times New Roman" w:hAnsi="Times New Roman" w:cs="Times New Roman"/>
+          <w:sz w:val="27"/>
+          <w:szCs w:val="27"/>
+        </w:rPr>
+        <w:t>,</w:t>
+      </w:r>
+      <w:r>
+        <w:rPr>
+          <w:rFonts w:ascii="Times New Roman" w:hAnsi="Times New Roman" w:cs="Times New Roman"/>
+          <w:sz w:val="27"/>
+          <w:szCs w:val="27"/>
+        </w:rPr>
+        <w:t xml:space="preserve"> akkor a </w:t>
+      </w:r>
+      <w:proofErr w:type="spellStart"/>
+      <w:r>
+        <w:rPr>
+          <w:rFonts w:ascii="Times New Roman" w:hAnsi="Times New Roman" w:cs="Times New Roman"/>
+          <w:sz w:val="27"/>
+          <w:szCs w:val="27"/>
+        </w:rPr>
+        <w:t>főoldalra</w:t>
+      </w:r>
+      <w:proofErr w:type="spellEnd"/>
+      <w:r>
+        <w:rPr>
+          <w:rFonts w:ascii="Times New Roman" w:hAnsi="Times New Roman" w:cs="Times New Roman"/>
+          <w:sz w:val="27"/>
+          <w:szCs w:val="27"/>
+        </w:rPr>
+        <w:t xml:space="preserve"> kerülünk</w:t>
+      </w:r>
+      <w:r>
+        <w:rPr>
+          <w:rFonts w:ascii="Times New Roman" w:hAnsi="Times New Roman" w:cs="Times New Roman"/>
+          <w:sz w:val="27"/>
+          <w:szCs w:val="27"/>
+        </w:rPr>
+        <w:t xml:space="preserve">. </w:t>
+      </w:r>
+      <w:r>
+        <w:rPr>
+          <w:rFonts w:ascii="Times New Roman" w:hAnsi="Times New Roman" w:cs="Times New Roman"/>
+          <w:sz w:val="27"/>
+          <w:szCs w:val="27"/>
+        </w:rPr>
+        <w:t>Az oldalhoz hogy hozzáférjünk,</w:t>
+      </w:r>
+      <w:r>
+        <w:rPr>
+          <w:rFonts w:ascii="Times New Roman" w:hAnsi="Times New Roman" w:cs="Times New Roman"/>
+          <w:sz w:val="27"/>
+          <w:szCs w:val="27"/>
+        </w:rPr>
+        <w:t xml:space="preserve"> be kell jelentkeznünk</w:t>
+      </w:r>
+      <w:r>
+        <w:rPr>
+          <w:rFonts w:ascii="Times New Roman" w:hAnsi="Times New Roman" w:cs="Times New Roman"/>
+          <w:sz w:val="27"/>
+          <w:szCs w:val="27"/>
+        </w:rPr>
+        <w:t>.</w:t>
+      </w:r>
+      <w:r>
+        <w:rPr>
+          <w:rFonts w:ascii="Times New Roman" w:hAnsi="Times New Roman" w:cs="Times New Roman"/>
+          <w:sz w:val="27"/>
+          <w:szCs w:val="27"/>
+        </w:rPr>
+        <w:t xml:space="preserve"> </w:t>
+      </w:r>
+      <w:r>
+        <w:rPr>
+          <w:rFonts w:ascii="Times New Roman" w:hAnsi="Times New Roman" w:cs="Times New Roman"/>
+          <w:sz w:val="27"/>
+          <w:szCs w:val="27"/>
+        </w:rPr>
+        <w:t>A</w:t>
       </w:r>
       <w:r>
         <w:rPr>
@@ -2540,8 +2766,262 @@
           <w:sz w:val="27"/>
           <w:szCs w:val="27"/>
         </w:rPr>
-        <w:t>A regisztrációs oldalról visszaléphetünk a bejelentkezés oldalra a „Már van fiókom” linkre való kattintással.</w:t>
-      </w:r>
+        <w:t>A regisztrációs oldalról visszaléphetünk a bejelentk</w:t>
+      </w:r>
+      <w:r>
+        <w:rPr>
+          <w:rFonts w:ascii="Times New Roman" w:hAnsi="Times New Roman" w:cs="Times New Roman"/>
+          <w:sz w:val="27"/>
+          <w:szCs w:val="27"/>
+        </w:rPr>
+        <w:t xml:space="preserve">ezés oldalra a „Már van fiókom” </w:t>
+      </w:r>
+      <w:r>
+        <w:rPr>
+          <w:rFonts w:ascii="Times New Roman" w:hAnsi="Times New Roman" w:cs="Times New Roman"/>
+          <w:sz w:val="27"/>
+          <w:szCs w:val="27"/>
+        </w:rPr>
+        <w:t xml:space="preserve">linkre </w:t>
+      </w:r>
+      <w:r>
+        <w:rPr>
+          <w:rFonts w:ascii="Times New Roman" w:hAnsi="Times New Roman" w:cs="Times New Roman"/>
+          <w:sz w:val="27"/>
+          <w:szCs w:val="27"/>
+        </w:rPr>
+        <w:t>kattintva</w:t>
+      </w:r>
+      <w:r>
+        <w:rPr>
+          <w:rFonts w:ascii="Times New Roman" w:hAnsi="Times New Roman" w:cs="Times New Roman"/>
+          <w:sz w:val="27"/>
+          <w:szCs w:val="27"/>
+        </w:rPr>
+        <w:t>.</w:t>
+      </w:r>
+    </w:p>
+    <w:p>
+      <w:pPr>
+        <w:rPr>
+          <w:rFonts w:ascii="Times New Roman" w:hAnsi="Times New Roman" w:cs="Times New Roman"/>
+          <w:sz w:val="27"/>
+          <w:szCs w:val="27"/>
+        </w:rPr>
+      </w:pPr>
+    </w:p>
+    <w:p>
+      <w:pPr>
+        <w:rPr>
+          <w:rFonts w:ascii="Times New Roman" w:hAnsi="Times New Roman" w:cs="Times New Roman"/>
+          <w:sz w:val="27"/>
+          <w:szCs w:val="27"/>
+          <w:u w:val="single"/>
+        </w:rPr>
+      </w:pPr>
+      <w:r>
+        <w:rPr>
+          <w:rFonts w:ascii="Times New Roman" w:hAnsi="Times New Roman" w:cs="Times New Roman"/>
+          <w:sz w:val="27"/>
+          <w:szCs w:val="27"/>
+          <w:u w:val="single"/>
+        </w:rPr>
+        <w:t>Elfelejtettem a jelszavam oldal:</w:t>
+      </w:r>
+    </w:p>
+    <w:p>
+      <w:pPr>
+        <w:jc w:val="both"/>
+        <w:rPr>
+          <w:rFonts w:ascii="Times New Roman" w:hAnsi="Times New Roman" w:cs="Times New Roman"/>
+          <w:sz w:val="27"/>
+          <w:szCs w:val="27"/>
+        </w:rPr>
+      </w:pPr>
+      <w:r>
+        <w:rPr>
+          <w:rFonts w:ascii="Times New Roman" w:hAnsi="Times New Roman" w:cs="Times New Roman"/>
+          <w:sz w:val="27"/>
+          <w:szCs w:val="27"/>
+        </w:rPr>
+        <w:t>Erre az oldalra a bejelentkezés oldalon való „Elfelejtettem a jelszavam” linkre kattintva juthatunk el. Az elfelejtettem a jelszavam oldalon egy szöveg jelenik meg, amely elmagyarázza, hogy ha beírjuk az E-mail címünket, akkor kapunk rá egy linket, amire kattintva átkerülünk a jelszó visszaállítás oldalra.</w:t>
+      </w:r>
+    </w:p>
+    <w:p>
+      <w:pPr>
+        <w:rPr>
+          <w:rFonts w:ascii="Times New Roman" w:hAnsi="Times New Roman" w:cs="Times New Roman"/>
+          <w:sz w:val="27"/>
+          <w:szCs w:val="27"/>
+        </w:rPr>
+      </w:pPr>
+    </w:p>
+    <w:p>
+      <w:pPr>
+        <w:rPr>
+          <w:rFonts w:ascii="Times New Roman" w:hAnsi="Times New Roman" w:cs="Times New Roman"/>
+          <w:sz w:val="27"/>
+          <w:szCs w:val="27"/>
+          <w:u w:val="single"/>
+        </w:rPr>
+      </w:pPr>
+      <w:r>
+        <w:rPr>
+          <w:rFonts w:ascii="Times New Roman" w:hAnsi="Times New Roman" w:cs="Times New Roman"/>
+          <w:sz w:val="27"/>
+          <w:szCs w:val="27"/>
+          <w:u w:val="single"/>
+        </w:rPr>
+        <w:t>Jelszó visszaállítás oldal:</w:t>
+      </w:r>
+    </w:p>
+    <w:p>
+      <w:pPr>
+        <w:jc w:val="both"/>
+        <w:rPr>
+          <w:rFonts w:ascii="Times New Roman" w:hAnsi="Times New Roman" w:cs="Times New Roman"/>
+          <w:sz w:val="27"/>
+          <w:szCs w:val="27"/>
+        </w:rPr>
+      </w:pPr>
+      <w:r>
+        <w:rPr>
+          <w:rFonts w:ascii="Times New Roman" w:hAnsi="Times New Roman" w:cs="Times New Roman"/>
+          <w:sz w:val="27"/>
+          <w:szCs w:val="27"/>
+        </w:rPr>
+        <w:t xml:space="preserve">Erre az oldalra az e-mailből kapott linkről juthatunk el. A jelszó visszaállítás oldalon kétszer kell beírnunk az új </w:t>
+      </w:r>
+      <w:proofErr w:type="spellStart"/>
+      <w:r>
+        <w:rPr>
+          <w:rFonts w:ascii="Times New Roman" w:hAnsi="Times New Roman" w:cs="Times New Roman"/>
+          <w:sz w:val="27"/>
+          <w:szCs w:val="27"/>
+        </w:rPr>
+        <w:t>jelszavunk</w:t>
+      </w:r>
+      <w:proofErr w:type="spellEnd"/>
+      <w:r>
+        <w:rPr>
+          <w:rFonts w:ascii="Times New Roman" w:hAnsi="Times New Roman" w:cs="Times New Roman"/>
+          <w:sz w:val="27"/>
+          <w:szCs w:val="27"/>
+        </w:rPr>
+        <w:t>, hogy megváltoztathassuk. A sikeres visszaállítás után visszakerülünk a bejelentkezés oldalra.</w:t>
+      </w:r>
+    </w:p>
+    <w:p>
+      <w:pPr>
+        <w:rPr>
+          <w:rFonts w:ascii="Times New Roman" w:hAnsi="Times New Roman" w:cs="Times New Roman"/>
+          <w:sz w:val="27"/>
+          <w:szCs w:val="27"/>
+        </w:rPr>
+      </w:pPr>
+    </w:p>
+    <w:p>
+      <w:pPr>
+        <w:rPr>
+          <w:rFonts w:ascii="Times New Roman" w:hAnsi="Times New Roman" w:cs="Times New Roman"/>
+          <w:sz w:val="27"/>
+          <w:szCs w:val="27"/>
+          <w:u w:val="single"/>
+        </w:rPr>
+      </w:pPr>
+      <w:r>
+        <w:rPr>
+          <w:rFonts w:ascii="Times New Roman" w:hAnsi="Times New Roman" w:cs="Times New Roman"/>
+          <w:sz w:val="27"/>
+          <w:szCs w:val="27"/>
+          <w:u w:val="single"/>
+        </w:rPr>
+        <w:t>Főoldal:</w:t>
+      </w:r>
+    </w:p>
+    <w:p>
+      <w:pPr>
+        <w:jc w:val="both"/>
+        <w:rPr>
+          <w:rFonts w:ascii="Times New Roman" w:hAnsi="Times New Roman" w:cs="Times New Roman"/>
+          <w:sz w:val="27"/>
+          <w:szCs w:val="27"/>
+        </w:rPr>
+      </w:pPr>
+      <w:r>
+        <w:rPr>
+          <w:rFonts w:ascii="Times New Roman" w:hAnsi="Times New Roman" w:cs="Times New Roman"/>
+          <w:sz w:val="27"/>
+          <w:szCs w:val="27"/>
+        </w:rPr>
+        <w:t>Itt ki lehet választani, hogy mik jelenjenek meg, a felhasználók, bárki posztja</w:t>
+      </w:r>
+      <w:r>
+        <w:rPr>
+          <w:rFonts w:ascii="Times New Roman" w:hAnsi="Times New Roman" w:cs="Times New Roman"/>
+          <w:sz w:val="27"/>
+          <w:szCs w:val="27"/>
+        </w:rPr>
+        <w:t xml:space="preserve"> vagy a </w:t>
+      </w:r>
+      <w:r>
+        <w:rPr>
+          <w:rFonts w:ascii="Times New Roman" w:hAnsi="Times New Roman" w:cs="Times New Roman"/>
+          <w:sz w:val="27"/>
+          <w:szCs w:val="27"/>
+        </w:rPr>
+        <w:t xml:space="preserve">követett felhasználók </w:t>
+      </w:r>
+      <w:r>
+        <w:rPr>
+          <w:rFonts w:ascii="Times New Roman" w:hAnsi="Times New Roman" w:cs="Times New Roman"/>
+          <w:sz w:val="27"/>
+          <w:szCs w:val="27"/>
+        </w:rPr>
+        <w:t>poszt</w:t>
+      </w:r>
+      <w:r>
+        <w:rPr>
+          <w:rFonts w:ascii="Times New Roman" w:hAnsi="Times New Roman" w:cs="Times New Roman"/>
+          <w:sz w:val="27"/>
+          <w:szCs w:val="27"/>
+        </w:rPr>
+        <w:t xml:space="preserve">jai. Ezek </w:t>
+      </w:r>
+      <w:r>
+        <w:rPr>
+          <w:rFonts w:ascii="Times New Roman" w:hAnsi="Times New Roman" w:cs="Times New Roman"/>
+          <w:sz w:val="27"/>
+          <w:szCs w:val="27"/>
+        </w:rPr>
+        <w:t xml:space="preserve">egy görgethető vertikális sávban </w:t>
+      </w:r>
+      <w:r>
+        <w:rPr>
+          <w:rFonts w:ascii="Times New Roman" w:hAnsi="Times New Roman" w:cs="Times New Roman"/>
+          <w:sz w:val="27"/>
+          <w:szCs w:val="27"/>
+        </w:rPr>
+        <w:t>jelennek meg</w:t>
+      </w:r>
+      <w:r>
+        <w:rPr>
+          <w:rFonts w:ascii="Times New Roman" w:hAnsi="Times New Roman" w:cs="Times New Roman"/>
+          <w:sz w:val="27"/>
+          <w:szCs w:val="27"/>
+        </w:rPr>
+        <w:t>.</w:t>
+      </w:r>
+    </w:p>
+    <w:p>
+      <w:pPr>
+        <w:jc w:val="both"/>
+        <w:rPr>
+          <w:rFonts w:ascii="Times New Roman" w:hAnsi="Times New Roman" w:cs="Times New Roman"/>
+          <w:sz w:val="27"/>
+          <w:szCs w:val="27"/>
+        </w:rPr>
+      </w:pPr>
       <w:r>
         <w:rPr>
           <w:rFonts w:ascii="Times New Roman" w:hAnsi="Times New Roman" w:cs="Times New Roman"/>
@@ -2568,7 +3048,61 @@
           <w:u w:val="single"/>
         </w:rPr>
         <w:lastRenderedPageBreak/>
-        <w:t>Elfelejtettem a jelszavam oldal:</w:t>
+        <w:t>Profil oldal</w:t>
+      </w:r>
+      <w:r>
+        <w:rPr>
+          <w:rFonts w:ascii="Times New Roman" w:hAnsi="Times New Roman" w:cs="Times New Roman"/>
+          <w:sz w:val="27"/>
+          <w:szCs w:val="27"/>
+          <w:u w:val="single"/>
+        </w:rPr>
+        <w:t>ak</w:t>
+      </w:r>
+      <w:r>
+        <w:rPr>
+          <w:rFonts w:ascii="Times New Roman" w:hAnsi="Times New Roman" w:cs="Times New Roman"/>
+          <w:sz w:val="27"/>
+          <w:szCs w:val="27"/>
+          <w:u w:val="single"/>
+        </w:rPr>
+        <w:t xml:space="preserve"> / Saját profil o</w:t>
+      </w:r>
+      <w:r>
+        <w:rPr>
+          <w:rFonts w:ascii="Times New Roman" w:hAnsi="Times New Roman" w:cs="Times New Roman"/>
+          <w:sz w:val="27"/>
+          <w:szCs w:val="27"/>
+          <w:u w:val="single"/>
+        </w:rPr>
+        <w:t>l</w:t>
+      </w:r>
+      <w:r>
+        <w:rPr>
+          <w:rFonts w:ascii="Times New Roman" w:hAnsi="Times New Roman" w:cs="Times New Roman"/>
+          <w:sz w:val="27"/>
+          <w:szCs w:val="27"/>
+          <w:u w:val="single"/>
+        </w:rPr>
+        <w:t>dal</w:t>
+      </w:r>
+      <w:r>
+        <w:rPr>
+          <w:rFonts w:ascii="Times New Roman" w:hAnsi="Times New Roman" w:cs="Times New Roman"/>
+          <w:sz w:val="27"/>
+          <w:szCs w:val="27"/>
+          <w:u w:val="single"/>
+        </w:rPr>
+        <w:t>ak</w:t>
+      </w:r>
+      <w:r>
+        <w:rPr>
+          <w:rFonts w:ascii="Times New Roman" w:hAnsi="Times New Roman" w:cs="Times New Roman"/>
+          <w:sz w:val="27"/>
+          <w:szCs w:val="27"/>
+          <w:u w:val="single"/>
+        </w:rPr>
+        <w:t>:</w:t>
       </w:r>
     </w:p>
     <w:p>
@@ -2586,25 +3120,31 @@
           <w:sz w:val="27"/>
           <w:szCs w:val="27"/>
         </w:rPr>
-        <w:t xml:space="preserve">Erre az oldalra a bejelentkezés oldalon való „Elfelejtettem a </w:t>
-      </w:r>
-      <w:proofErr w:type="spellStart"/>
-      <w:r>
-        <w:rPr>
-          <w:rFonts w:ascii="Times New Roman" w:hAnsi="Times New Roman" w:cs="Times New Roman"/>
-          <w:sz w:val="27"/>
-          <w:szCs w:val="27"/>
-        </w:rPr>
-        <w:t>jelszavam</w:t>
-      </w:r>
-      <w:proofErr w:type="spellEnd"/>
-      <w:r>
-        <w:rPr>
-          <w:rFonts w:ascii="Times New Roman" w:hAnsi="Times New Roman" w:cs="Times New Roman"/>
-          <w:sz w:val="27"/>
-          <w:szCs w:val="27"/>
-        </w:rPr>
-        <w:t>” linkre való kattintással juthatunk el.</w:t>
+        <w:t xml:space="preserve">A keresősáv által le tudjuk szűrni a felhasználókat. A </w:t>
+      </w:r>
+      <w:r>
+        <w:rPr>
+          <w:rFonts w:ascii="Times New Roman" w:hAnsi="Times New Roman" w:cs="Times New Roman"/>
+          <w:sz w:val="27"/>
+          <w:szCs w:val="27"/>
+        </w:rPr>
+        <w:t>felhasználók</w:t>
+      </w:r>
+      <w:r>
+        <w:rPr>
+          <w:rFonts w:ascii="Times New Roman" w:hAnsi="Times New Roman" w:cs="Times New Roman"/>
+          <w:sz w:val="27"/>
+          <w:szCs w:val="27"/>
+        </w:rPr>
+        <w:t xml:space="preserve"> a posztok helyén jelennek meg, a kártyára kattintva juthatunk el</w:t>
+      </w:r>
+      <w:r>
+        <w:rPr>
+          <w:rFonts w:ascii="Times New Roman" w:hAnsi="Times New Roman" w:cs="Times New Roman"/>
+          <w:sz w:val="27"/>
+          <w:szCs w:val="27"/>
+        </w:rPr>
+        <w:t xml:space="preserve"> a felhasználó oldalára és</w:t>
       </w:r>
       <w:r>
         <w:rPr>
@@ -2620,109 +3160,118 @@
           <w:sz w:val="27"/>
           <w:szCs w:val="27"/>
         </w:rPr>
-        <w:t xml:space="preserve">Az elfelejtettem a </w:t>
-      </w:r>
-      <w:proofErr w:type="spellStart"/>
-      <w:r>
-        <w:rPr>
-          <w:rFonts w:ascii="Times New Roman" w:hAnsi="Times New Roman" w:cs="Times New Roman"/>
-          <w:sz w:val="27"/>
-          <w:szCs w:val="27"/>
-        </w:rPr>
-        <w:t>jelszavam</w:t>
-      </w:r>
-      <w:proofErr w:type="spellEnd"/>
-      <w:r>
-        <w:rPr>
-          <w:rFonts w:ascii="Times New Roman" w:hAnsi="Times New Roman" w:cs="Times New Roman"/>
-          <w:sz w:val="27"/>
-          <w:szCs w:val="27"/>
-        </w:rPr>
-        <w:t xml:space="preserve"> oldalon egy szöveg jelenik meg, amely elma</w:t>
-      </w:r>
-      <w:r>
-        <w:rPr>
-          <w:rFonts w:ascii="Times New Roman" w:hAnsi="Times New Roman" w:cs="Times New Roman"/>
-          <w:sz w:val="27"/>
-          <w:szCs w:val="27"/>
-        </w:rPr>
-        <w:t>gyarázza, hogy az E-mail címünkre kapunk</w:t>
-      </w:r>
-      <w:r>
-        <w:rPr>
-          <w:rFonts w:ascii="Times New Roman" w:hAnsi="Times New Roman" w:cs="Times New Roman"/>
-          <w:sz w:val="27"/>
-          <w:szCs w:val="27"/>
-        </w:rPr>
-        <w:t xml:space="preserve"> egy</w:t>
-      </w:r>
-      <w:r>
-        <w:rPr>
-          <w:rFonts w:ascii="Times New Roman" w:hAnsi="Times New Roman" w:cs="Times New Roman"/>
-          <w:sz w:val="27"/>
-          <w:szCs w:val="27"/>
-        </w:rPr>
-        <w:t xml:space="preserve"> 6 számjegyű</w:t>
-      </w:r>
-      <w:r>
-        <w:rPr>
-          <w:rFonts w:ascii="Times New Roman" w:hAnsi="Times New Roman" w:cs="Times New Roman"/>
-          <w:sz w:val="27"/>
-          <w:szCs w:val="27"/>
-        </w:rPr>
-        <w:t xml:space="preserve"> kódot, amit a leírás alatti m</w:t>
-      </w:r>
-      <w:r>
-        <w:rPr>
-          <w:rFonts w:ascii="Times New Roman" w:hAnsi="Times New Roman" w:cs="Times New Roman"/>
-          <w:sz w:val="27"/>
-          <w:szCs w:val="27"/>
-        </w:rPr>
-        <w:t>ezőbe kell beírni. Miután beírtuk a kódot</w:t>
-      </w:r>
-      <w:r>
-        <w:rPr>
-          <w:rFonts w:ascii="Times New Roman" w:hAnsi="Times New Roman" w:cs="Times New Roman"/>
-          <w:sz w:val="27"/>
-          <w:szCs w:val="27"/>
-        </w:rPr>
-        <w:t>, eljut</w:t>
-      </w:r>
-      <w:r>
-        <w:rPr>
-          <w:rFonts w:ascii="Times New Roman" w:hAnsi="Times New Roman" w:cs="Times New Roman"/>
-          <w:sz w:val="27"/>
-          <w:szCs w:val="27"/>
-        </w:rPr>
-        <w:t>unk</w:t>
-      </w:r>
-      <w:r>
-        <w:rPr>
-          <w:rFonts w:ascii="Times New Roman" w:hAnsi="Times New Roman" w:cs="Times New Roman"/>
-          <w:sz w:val="27"/>
-          <w:szCs w:val="27"/>
-        </w:rPr>
-        <w:t xml:space="preserve"> a jelszó </w:t>
-      </w:r>
-      <w:r>
-        <w:rPr>
-          <w:rFonts w:ascii="Times New Roman" w:hAnsi="Times New Roman" w:cs="Times New Roman"/>
-          <w:sz w:val="27"/>
-          <w:szCs w:val="27"/>
-        </w:rPr>
-        <w:t>visszaállítás</w:t>
-      </w:r>
-      <w:r>
-        <w:rPr>
-          <w:rFonts w:ascii="Times New Roman" w:hAnsi="Times New Roman" w:cs="Times New Roman"/>
-          <w:sz w:val="27"/>
-          <w:szCs w:val="27"/>
-        </w:rPr>
-        <w:t xml:space="preserve"> oldalra.</w:t>
-      </w:r>
-    </w:p>
-    <w:p>
-      <w:pPr>
+        <w:t>tekinthetjük</w:t>
+      </w:r>
+      <w:r>
+        <w:rPr>
+          <w:rFonts w:ascii="Times New Roman" w:hAnsi="Times New Roman" w:cs="Times New Roman"/>
+          <w:sz w:val="27"/>
+          <w:szCs w:val="27"/>
+        </w:rPr>
+        <w:t xml:space="preserve"> meg</w:t>
+      </w:r>
+      <w:r>
+        <w:rPr>
+          <w:rFonts w:ascii="Times New Roman" w:hAnsi="Times New Roman" w:cs="Times New Roman"/>
+          <w:sz w:val="27"/>
+          <w:szCs w:val="27"/>
+        </w:rPr>
+        <w:t xml:space="preserve"> </w:t>
+      </w:r>
+      <w:r>
+        <w:rPr>
+          <w:rFonts w:ascii="Times New Roman" w:hAnsi="Times New Roman" w:cs="Times New Roman"/>
+          <w:sz w:val="27"/>
+          <w:szCs w:val="27"/>
+        </w:rPr>
+        <w:t>profiljaikat és</w:t>
+      </w:r>
+      <w:r>
+        <w:rPr>
+          <w:rFonts w:ascii="Times New Roman" w:hAnsi="Times New Roman" w:cs="Times New Roman"/>
+          <w:sz w:val="27"/>
+          <w:szCs w:val="27"/>
+        </w:rPr>
+        <w:t xml:space="preserve"> </w:t>
+      </w:r>
+      <w:r>
+        <w:rPr>
+          <w:rFonts w:ascii="Times New Roman" w:hAnsi="Times New Roman" w:cs="Times New Roman"/>
+          <w:sz w:val="27"/>
+          <w:szCs w:val="27"/>
+        </w:rPr>
+        <w:t>posztjaikat.</w:t>
+      </w:r>
+    </w:p>
+    <w:p>
+      <w:pPr>
+        <w:jc w:val="both"/>
+        <w:rPr>
+          <w:rFonts w:ascii="Times New Roman" w:hAnsi="Times New Roman" w:cs="Times New Roman"/>
+          <w:sz w:val="27"/>
+          <w:szCs w:val="27"/>
+        </w:rPr>
+      </w:pPr>
+      <w:r>
+        <w:rPr>
+          <w:rFonts w:ascii="Times New Roman" w:hAnsi="Times New Roman" w:cs="Times New Roman"/>
+          <w:sz w:val="27"/>
+          <w:szCs w:val="27"/>
+        </w:rPr>
+        <w:t>A saját profilunk</w:t>
+      </w:r>
+      <w:r>
+        <w:rPr>
+          <w:rFonts w:ascii="Times New Roman" w:hAnsi="Times New Roman" w:cs="Times New Roman"/>
+          <w:sz w:val="27"/>
+          <w:szCs w:val="27"/>
+        </w:rPr>
+        <w:t>hoz</w:t>
+      </w:r>
+      <w:r>
+        <w:rPr>
+          <w:rFonts w:ascii="Times New Roman" w:hAnsi="Times New Roman" w:cs="Times New Roman"/>
+          <w:sz w:val="27"/>
+          <w:szCs w:val="27"/>
+        </w:rPr>
+        <w:t xml:space="preserve"> pedig a lenyíló menüben található</w:t>
+      </w:r>
+      <w:r>
+        <w:rPr>
+          <w:rFonts w:ascii="Times New Roman" w:hAnsi="Times New Roman" w:cs="Times New Roman"/>
+          <w:sz w:val="27"/>
+          <w:szCs w:val="27"/>
+        </w:rPr>
+        <w:t xml:space="preserve"> saját</w:t>
+      </w:r>
+      <w:r>
+        <w:rPr>
+          <w:rFonts w:ascii="Times New Roman" w:hAnsi="Times New Roman" w:cs="Times New Roman"/>
+          <w:sz w:val="27"/>
+          <w:szCs w:val="27"/>
+        </w:rPr>
+        <w:t xml:space="preserve"> profil gombra kattintva juthatunk el</w:t>
+      </w:r>
+      <w:r>
+        <w:rPr>
+          <w:rFonts w:ascii="Times New Roman" w:hAnsi="Times New Roman" w:cs="Times New Roman"/>
+          <w:sz w:val="27"/>
+          <w:szCs w:val="27"/>
+        </w:rPr>
+        <w:t xml:space="preserve"> (vagy ugyan úgy keresőből)</w:t>
+      </w:r>
+      <w:r>
+        <w:rPr>
+          <w:rFonts w:ascii="Times New Roman" w:hAnsi="Times New Roman" w:cs="Times New Roman"/>
+          <w:sz w:val="27"/>
+          <w:szCs w:val="27"/>
+        </w:rPr>
+        <w:t>.</w:t>
+      </w:r>
+    </w:p>
+    <w:p>
+      <w:pPr>
+        <w:jc w:val="both"/>
         <w:rPr>
           <w:rFonts w:ascii="Times New Roman" w:hAnsi="Times New Roman" w:cs="Times New Roman"/>
           <w:sz w:val="27"/>
@@ -2746,7 +3295,7 @@
           <w:szCs w:val="27"/>
           <w:u w:val="single"/>
         </w:rPr>
-        <w:t>Jelszó visszaállítás oldal:</w:t>
+        <w:t>Poszt létrehozás</w:t>
       </w:r>
     </w:p>
     <w:p>
@@ -2764,663 +3313,7 @@
           <w:sz w:val="27"/>
           <w:szCs w:val="27"/>
         </w:rPr>
-        <w:t xml:space="preserve">Erre az oldalra az elfelejtettem a </w:t>
-      </w:r>
-      <w:proofErr w:type="spellStart"/>
-      <w:r>
-        <w:rPr>
-          <w:rFonts w:ascii="Times New Roman" w:hAnsi="Times New Roman" w:cs="Times New Roman"/>
-          <w:sz w:val="27"/>
-          <w:szCs w:val="27"/>
-        </w:rPr>
-        <w:t>jelszavam</w:t>
-      </w:r>
-      <w:proofErr w:type="spellEnd"/>
-      <w:r>
-        <w:rPr>
-          <w:rFonts w:ascii="Times New Roman" w:hAnsi="Times New Roman" w:cs="Times New Roman"/>
-          <w:sz w:val="27"/>
-          <w:szCs w:val="27"/>
-        </w:rPr>
-        <w:t xml:space="preserve"> oldalról juthatunk el miután beírtuk a 6 számjegyű kódot. </w:t>
-      </w:r>
-      <w:r>
-        <w:rPr>
-          <w:rFonts w:ascii="Times New Roman" w:hAnsi="Times New Roman" w:cs="Times New Roman"/>
-          <w:sz w:val="27"/>
-          <w:szCs w:val="27"/>
-        </w:rPr>
-        <w:t xml:space="preserve">A jelszó visszaállítás oldalon kétszer kell beírnunk a </w:t>
-      </w:r>
-      <w:proofErr w:type="spellStart"/>
-      <w:r>
-        <w:rPr>
-          <w:rFonts w:ascii="Times New Roman" w:hAnsi="Times New Roman" w:cs="Times New Roman"/>
-          <w:sz w:val="27"/>
-          <w:szCs w:val="27"/>
-        </w:rPr>
-        <w:t>jelszavunk</w:t>
-      </w:r>
-      <w:proofErr w:type="spellEnd"/>
-      <w:r>
-        <w:rPr>
-          <w:rFonts w:ascii="Times New Roman" w:hAnsi="Times New Roman" w:cs="Times New Roman"/>
-          <w:sz w:val="27"/>
-          <w:szCs w:val="27"/>
-        </w:rPr>
-        <w:t>, hogy megváltoztathassuk.</w:t>
-      </w:r>
-    </w:p>
-    <w:p>
-      <w:pPr>
-        <w:rPr>
-          <w:rFonts w:ascii="Times New Roman" w:hAnsi="Times New Roman" w:cs="Times New Roman"/>
-          <w:sz w:val="27"/>
-          <w:szCs w:val="27"/>
-        </w:rPr>
-      </w:pPr>
-    </w:p>
-    <w:p>
-      <w:pPr>
-        <w:rPr>
-          <w:rFonts w:ascii="Times New Roman" w:hAnsi="Times New Roman" w:cs="Times New Roman"/>
-          <w:sz w:val="27"/>
-          <w:szCs w:val="27"/>
-          <w:u w:val="single"/>
-        </w:rPr>
-      </w:pPr>
-      <w:r>
-        <w:rPr>
-          <w:rFonts w:ascii="Times New Roman" w:hAnsi="Times New Roman" w:cs="Times New Roman"/>
-          <w:sz w:val="27"/>
-          <w:szCs w:val="27"/>
-          <w:u w:val="single"/>
-        </w:rPr>
-        <w:t>Főoldal:</w:t>
-      </w:r>
-    </w:p>
-    <w:p>
-      <w:pPr>
-        <w:jc w:val="both"/>
-        <w:rPr>
-          <w:rFonts w:ascii="Times New Roman" w:hAnsi="Times New Roman" w:cs="Times New Roman"/>
-          <w:sz w:val="27"/>
-          <w:szCs w:val="27"/>
-        </w:rPr>
-      </w:pPr>
-      <w:r>
-        <w:rPr>
-          <w:rFonts w:ascii="Times New Roman" w:hAnsi="Times New Roman" w:cs="Times New Roman"/>
-          <w:sz w:val="27"/>
-          <w:szCs w:val="27"/>
-        </w:rPr>
-        <w:t>A Főoldal 3 részre van tagolva.</w:t>
-      </w:r>
-      <w:r>
-        <w:rPr>
-          <w:rFonts w:ascii="Times New Roman" w:hAnsi="Times New Roman" w:cs="Times New Roman"/>
-          <w:sz w:val="27"/>
-          <w:szCs w:val="27"/>
-        </w:rPr>
-        <w:t xml:space="preserve"> Ezek a bal sáv</w:t>
-      </w:r>
-      <w:r>
-        <w:rPr>
-          <w:rFonts w:ascii="Times New Roman" w:hAnsi="Times New Roman" w:cs="Times New Roman"/>
-          <w:sz w:val="27"/>
-          <w:szCs w:val="27"/>
-        </w:rPr>
-        <w:t xml:space="preserve">, </w:t>
-      </w:r>
-      <w:r>
-        <w:rPr>
-          <w:rFonts w:ascii="Times New Roman" w:hAnsi="Times New Roman" w:cs="Times New Roman"/>
-          <w:sz w:val="27"/>
-          <w:szCs w:val="27"/>
-        </w:rPr>
-        <w:t>középső rész</w:t>
-      </w:r>
-      <w:r>
-        <w:rPr>
-          <w:rFonts w:ascii="Times New Roman" w:hAnsi="Times New Roman" w:cs="Times New Roman"/>
-          <w:sz w:val="27"/>
-          <w:szCs w:val="27"/>
-        </w:rPr>
-        <w:t xml:space="preserve"> és a jobb </w:t>
-      </w:r>
-      <w:r>
-        <w:rPr>
-          <w:rFonts w:ascii="Times New Roman" w:hAnsi="Times New Roman" w:cs="Times New Roman"/>
-          <w:sz w:val="27"/>
-          <w:szCs w:val="27"/>
-        </w:rPr>
-        <w:t>sáv</w:t>
-      </w:r>
-      <w:r>
-        <w:rPr>
-          <w:rFonts w:ascii="Times New Roman" w:hAnsi="Times New Roman" w:cs="Times New Roman"/>
-          <w:sz w:val="27"/>
-          <w:szCs w:val="27"/>
-        </w:rPr>
-        <w:t>.</w:t>
-      </w:r>
-    </w:p>
-    <w:p>
-      <w:pPr>
-        <w:jc w:val="both"/>
-        <w:rPr>
-          <w:rFonts w:ascii="Times New Roman" w:hAnsi="Times New Roman" w:cs="Times New Roman"/>
-          <w:sz w:val="27"/>
-          <w:szCs w:val="27"/>
-        </w:rPr>
-      </w:pPr>
-      <w:r>
-        <w:rPr>
-          <w:rFonts w:ascii="Times New Roman" w:hAnsi="Times New Roman" w:cs="Times New Roman"/>
-          <w:sz w:val="27"/>
-          <w:szCs w:val="27"/>
-        </w:rPr>
-        <w:t xml:space="preserve">A bal sávon </w:t>
-      </w:r>
-      <w:r>
-        <w:rPr>
-          <w:rFonts w:ascii="Times New Roman" w:hAnsi="Times New Roman" w:cs="Times New Roman"/>
-          <w:sz w:val="27"/>
-          <w:szCs w:val="27"/>
-        </w:rPr>
-        <w:t>megtalálható a keres</w:t>
-      </w:r>
-      <w:r>
-        <w:rPr>
-          <w:rFonts w:ascii="Times New Roman" w:hAnsi="Times New Roman" w:cs="Times New Roman"/>
-          <w:sz w:val="27"/>
-          <w:szCs w:val="27"/>
-        </w:rPr>
-        <w:t>ősáv.</w:t>
-      </w:r>
-      <w:r>
-        <w:rPr>
-          <w:rFonts w:ascii="Times New Roman" w:hAnsi="Times New Roman" w:cs="Times New Roman"/>
-          <w:sz w:val="27"/>
-          <w:szCs w:val="27"/>
-        </w:rPr>
-        <w:t xml:space="preserve"> </w:t>
-      </w:r>
-      <w:r>
-        <w:rPr>
-          <w:rFonts w:ascii="Times New Roman" w:hAnsi="Times New Roman" w:cs="Times New Roman"/>
-          <w:sz w:val="27"/>
-          <w:szCs w:val="27"/>
-        </w:rPr>
-        <w:t xml:space="preserve">A keresősávval a felhasználó és a poszt nevei alapján tudunk keresni. A </w:t>
-      </w:r>
-      <w:r>
-        <w:rPr>
-          <w:rFonts w:ascii="Times New Roman" w:hAnsi="Times New Roman" w:cs="Times New Roman"/>
-          <w:sz w:val="27"/>
-          <w:szCs w:val="27"/>
-        </w:rPr>
-        <w:t>ka</w:t>
-      </w:r>
-      <w:r>
-        <w:rPr>
-          <w:rFonts w:ascii="Times New Roman" w:hAnsi="Times New Roman" w:cs="Times New Roman"/>
-          <w:sz w:val="27"/>
-          <w:szCs w:val="27"/>
-        </w:rPr>
-        <w:t xml:space="preserve">tegória </w:t>
-      </w:r>
-      <w:r>
-        <w:rPr>
-          <w:rFonts w:ascii="Times New Roman" w:hAnsi="Times New Roman" w:cs="Times New Roman"/>
-          <w:sz w:val="27"/>
-          <w:szCs w:val="27"/>
-        </w:rPr>
-        <w:t xml:space="preserve">szűrővel pedig </w:t>
-      </w:r>
-      <w:r>
-        <w:rPr>
-          <w:rFonts w:ascii="Times New Roman" w:hAnsi="Times New Roman" w:cs="Times New Roman"/>
-          <w:sz w:val="27"/>
-          <w:szCs w:val="27"/>
-        </w:rPr>
-        <w:t>az előre meghatározott kategóriák közül választhatunk (akár egyszerre többet is).</w:t>
-      </w:r>
-    </w:p>
-    <w:p>
-      <w:pPr>
-        <w:jc w:val="both"/>
-        <w:rPr>
-          <w:rFonts w:ascii="Times New Roman" w:hAnsi="Times New Roman" w:cs="Times New Roman"/>
-          <w:sz w:val="27"/>
-          <w:szCs w:val="27"/>
-        </w:rPr>
-      </w:pPr>
-      <w:r>
-        <w:rPr>
-          <w:rFonts w:ascii="Times New Roman" w:hAnsi="Times New Roman" w:cs="Times New Roman"/>
-          <w:sz w:val="27"/>
-          <w:szCs w:val="27"/>
-        </w:rPr>
-        <w:t xml:space="preserve">A </w:t>
-      </w:r>
-      <w:r>
-        <w:rPr>
-          <w:rFonts w:ascii="Times New Roman" w:hAnsi="Times New Roman" w:cs="Times New Roman"/>
-          <w:sz w:val="27"/>
-          <w:szCs w:val="27"/>
-        </w:rPr>
-        <w:t>középső rész</w:t>
-      </w:r>
-      <w:r>
-        <w:rPr>
-          <w:rFonts w:ascii="Times New Roman" w:hAnsi="Times New Roman" w:cs="Times New Roman"/>
-          <w:sz w:val="27"/>
-          <w:szCs w:val="27"/>
-        </w:rPr>
-        <w:t xml:space="preserve"> tartalmazza a posztokat</w:t>
-      </w:r>
-      <w:r>
-        <w:rPr>
-          <w:rFonts w:ascii="Times New Roman" w:hAnsi="Times New Roman" w:cs="Times New Roman"/>
-          <w:sz w:val="27"/>
-          <w:szCs w:val="27"/>
-        </w:rPr>
-        <w:t>, amik egy görgethető vertikális sávban vannak elhelyezve</w:t>
-      </w:r>
-      <w:r>
-        <w:rPr>
-          <w:rFonts w:ascii="Times New Roman" w:hAnsi="Times New Roman" w:cs="Times New Roman"/>
-          <w:sz w:val="27"/>
-          <w:szCs w:val="27"/>
-        </w:rPr>
-        <w:t>.</w:t>
-      </w:r>
-    </w:p>
-    <w:p>
-      <w:pPr>
-        <w:jc w:val="both"/>
-        <w:rPr>
-          <w:rFonts w:ascii="Times New Roman" w:hAnsi="Times New Roman" w:cs="Times New Roman"/>
-          <w:sz w:val="27"/>
-          <w:szCs w:val="27"/>
-        </w:rPr>
-      </w:pPr>
-      <w:r>
-        <w:rPr>
-          <w:rFonts w:ascii="Times New Roman" w:hAnsi="Times New Roman" w:cs="Times New Roman"/>
-          <w:sz w:val="27"/>
-          <w:szCs w:val="27"/>
-        </w:rPr>
-        <w:t>A jobb sávon a toplista helyezke</w:t>
-      </w:r>
-      <w:r>
-        <w:rPr>
-          <w:rFonts w:ascii="Times New Roman" w:hAnsi="Times New Roman" w:cs="Times New Roman"/>
-          <w:sz w:val="27"/>
-          <w:szCs w:val="27"/>
-        </w:rPr>
-        <w:t>dik el, ahol a</w:t>
-      </w:r>
-      <w:r>
-        <w:rPr>
-          <w:rFonts w:ascii="Times New Roman" w:hAnsi="Times New Roman" w:cs="Times New Roman"/>
-          <w:sz w:val="27"/>
-          <w:szCs w:val="27"/>
-        </w:rPr>
-        <w:t xml:space="preserve"> top 10</w:t>
-      </w:r>
-      <w:r>
-        <w:rPr>
-          <w:rFonts w:ascii="Times New Roman" w:hAnsi="Times New Roman" w:cs="Times New Roman"/>
-          <w:sz w:val="27"/>
-          <w:szCs w:val="27"/>
-        </w:rPr>
-        <w:t xml:space="preserve"> legkedveltebb poszt és annak létrehozójának neve jelenik meg</w:t>
-      </w:r>
-      <w:r>
-        <w:rPr>
-          <w:rFonts w:ascii="Times New Roman" w:hAnsi="Times New Roman" w:cs="Times New Roman"/>
-          <w:sz w:val="27"/>
-          <w:szCs w:val="27"/>
-        </w:rPr>
-        <w:t>. Ezekre kattintva eljuthatunk az adott poszthoz</w:t>
-      </w:r>
-      <w:r>
-        <w:rPr>
-          <w:rFonts w:ascii="Times New Roman" w:hAnsi="Times New Roman" w:cs="Times New Roman"/>
-          <w:sz w:val="27"/>
-          <w:szCs w:val="27"/>
-        </w:rPr>
-        <w:t>. A sorrend a kedvelések számától függ, felül a legkedveltebb, lefelé pedig a kevésbé kedveltebb.</w:t>
-      </w:r>
-    </w:p>
-    <w:p>
-      <w:pPr>
-        <w:jc w:val="both"/>
-        <w:rPr>
-          <w:rFonts w:ascii="Times New Roman" w:hAnsi="Times New Roman" w:cs="Times New Roman"/>
-          <w:sz w:val="27"/>
-          <w:szCs w:val="27"/>
-        </w:rPr>
-      </w:pPr>
-    </w:p>
-    <w:p>
-      <w:pPr>
-        <w:rPr>
-          <w:rFonts w:ascii="Times New Roman" w:hAnsi="Times New Roman" w:cs="Times New Roman"/>
-          <w:sz w:val="27"/>
-          <w:szCs w:val="27"/>
-          <w:u w:val="single"/>
-        </w:rPr>
-      </w:pPr>
-      <w:r>
-        <w:rPr>
-          <w:rFonts w:ascii="Times New Roman" w:hAnsi="Times New Roman" w:cs="Times New Roman"/>
-          <w:sz w:val="27"/>
-          <w:szCs w:val="27"/>
-          <w:u w:val="single"/>
-        </w:rPr>
-        <w:t>Profil oldal</w:t>
-      </w:r>
-      <w:r>
-        <w:rPr>
-          <w:rFonts w:ascii="Times New Roman" w:hAnsi="Times New Roman" w:cs="Times New Roman"/>
-          <w:sz w:val="27"/>
-          <w:szCs w:val="27"/>
-          <w:u w:val="single"/>
-        </w:rPr>
-        <w:t>ak</w:t>
-      </w:r>
-      <w:r>
-        <w:rPr>
-          <w:rFonts w:ascii="Times New Roman" w:hAnsi="Times New Roman" w:cs="Times New Roman"/>
-          <w:sz w:val="27"/>
-          <w:szCs w:val="27"/>
-          <w:u w:val="single"/>
-        </w:rPr>
-        <w:t xml:space="preserve"> / Saját profil o</w:t>
-      </w:r>
-      <w:r>
-        <w:rPr>
-          <w:rFonts w:ascii="Times New Roman" w:hAnsi="Times New Roman" w:cs="Times New Roman"/>
-          <w:sz w:val="27"/>
-          <w:szCs w:val="27"/>
-          <w:u w:val="single"/>
-        </w:rPr>
-        <w:t>l</w:t>
-      </w:r>
-      <w:r>
-        <w:rPr>
-          <w:rFonts w:ascii="Times New Roman" w:hAnsi="Times New Roman" w:cs="Times New Roman"/>
-          <w:sz w:val="27"/>
-          <w:szCs w:val="27"/>
-          <w:u w:val="single"/>
-        </w:rPr>
-        <w:t>dal</w:t>
-      </w:r>
-      <w:r>
-        <w:rPr>
-          <w:rFonts w:ascii="Times New Roman" w:hAnsi="Times New Roman" w:cs="Times New Roman"/>
-          <w:sz w:val="27"/>
-          <w:szCs w:val="27"/>
-          <w:u w:val="single"/>
-        </w:rPr>
-        <w:t>ak</w:t>
-      </w:r>
-      <w:r>
-        <w:rPr>
-          <w:rFonts w:ascii="Times New Roman" w:hAnsi="Times New Roman" w:cs="Times New Roman"/>
-          <w:sz w:val="27"/>
-          <w:szCs w:val="27"/>
-          <w:u w:val="single"/>
-        </w:rPr>
-        <w:t>:</w:t>
-      </w:r>
-    </w:p>
-    <w:p>
-      <w:pPr>
-        <w:jc w:val="both"/>
-        <w:rPr>
-          <w:rFonts w:ascii="Times New Roman" w:hAnsi="Times New Roman" w:cs="Times New Roman"/>
-          <w:sz w:val="27"/>
-          <w:szCs w:val="27"/>
-        </w:rPr>
-      </w:pPr>
-      <w:r>
-        <w:rPr>
-          <w:rFonts w:ascii="Times New Roman" w:hAnsi="Times New Roman" w:cs="Times New Roman"/>
-          <w:sz w:val="27"/>
-          <w:szCs w:val="27"/>
-        </w:rPr>
-        <w:t>A keresősáv által le tudjuk szűrni a felhasználókat. A találatok a posztok helyén jelennek meg, a kártyára kattintva juthatunk el</w:t>
-      </w:r>
-      <w:r>
-        <w:rPr>
-          <w:rFonts w:ascii="Times New Roman" w:hAnsi="Times New Roman" w:cs="Times New Roman"/>
-          <w:sz w:val="27"/>
-          <w:szCs w:val="27"/>
-        </w:rPr>
-        <w:t xml:space="preserve"> a felhasználó oldalára és</w:t>
-      </w:r>
-      <w:r>
-        <w:rPr>
-          <w:rFonts w:ascii="Times New Roman" w:hAnsi="Times New Roman" w:cs="Times New Roman"/>
-          <w:sz w:val="27"/>
-          <w:szCs w:val="27"/>
-        </w:rPr>
-        <w:t xml:space="preserve"> </w:t>
-      </w:r>
-      <w:r>
-        <w:rPr>
-          <w:rFonts w:ascii="Times New Roman" w:hAnsi="Times New Roman" w:cs="Times New Roman"/>
-          <w:sz w:val="27"/>
-          <w:szCs w:val="27"/>
-        </w:rPr>
-        <w:t>tekinthetjük</w:t>
-      </w:r>
-      <w:r>
-        <w:rPr>
-          <w:rFonts w:ascii="Times New Roman" w:hAnsi="Times New Roman" w:cs="Times New Roman"/>
-          <w:sz w:val="27"/>
-          <w:szCs w:val="27"/>
-        </w:rPr>
-        <w:t xml:space="preserve"> meg</w:t>
-      </w:r>
-      <w:r>
-        <w:rPr>
-          <w:rFonts w:ascii="Times New Roman" w:hAnsi="Times New Roman" w:cs="Times New Roman"/>
-          <w:sz w:val="27"/>
-          <w:szCs w:val="27"/>
-        </w:rPr>
-        <w:t xml:space="preserve"> </w:t>
-      </w:r>
-      <w:r>
-        <w:rPr>
-          <w:rFonts w:ascii="Times New Roman" w:hAnsi="Times New Roman" w:cs="Times New Roman"/>
-          <w:sz w:val="27"/>
-          <w:szCs w:val="27"/>
-        </w:rPr>
-        <w:t>profiljaikat,</w:t>
-      </w:r>
-      <w:r>
-        <w:rPr>
-          <w:rFonts w:ascii="Times New Roman" w:hAnsi="Times New Roman" w:cs="Times New Roman"/>
-          <w:sz w:val="27"/>
-          <w:szCs w:val="27"/>
-        </w:rPr>
-        <w:t xml:space="preserve"> </w:t>
-      </w:r>
-      <w:r>
-        <w:rPr>
-          <w:rFonts w:ascii="Times New Roman" w:hAnsi="Times New Roman" w:cs="Times New Roman"/>
-          <w:sz w:val="27"/>
-          <w:szCs w:val="27"/>
-        </w:rPr>
-        <w:t xml:space="preserve">nyilvános </w:t>
-      </w:r>
-      <w:r>
-        <w:rPr>
-          <w:rFonts w:ascii="Times New Roman" w:hAnsi="Times New Roman" w:cs="Times New Roman"/>
-          <w:sz w:val="27"/>
-          <w:szCs w:val="27"/>
-        </w:rPr>
-        <w:t>posztjaikat.</w:t>
-      </w:r>
-    </w:p>
-    <w:p>
-      <w:pPr>
-        <w:jc w:val="both"/>
-        <w:rPr>
-          <w:rFonts w:ascii="Times New Roman" w:hAnsi="Times New Roman" w:cs="Times New Roman"/>
-          <w:sz w:val="27"/>
-          <w:szCs w:val="27"/>
-        </w:rPr>
-      </w:pPr>
-      <w:r>
-        <w:rPr>
-          <w:rFonts w:ascii="Times New Roman" w:hAnsi="Times New Roman" w:cs="Times New Roman"/>
-          <w:sz w:val="27"/>
-          <w:szCs w:val="27"/>
-        </w:rPr>
-        <w:t>A saját profilunk</w:t>
-      </w:r>
-      <w:r>
-        <w:rPr>
-          <w:rFonts w:ascii="Times New Roman" w:hAnsi="Times New Roman" w:cs="Times New Roman"/>
-          <w:sz w:val="27"/>
-          <w:szCs w:val="27"/>
-        </w:rPr>
-        <w:t>hoz</w:t>
-      </w:r>
-      <w:r>
-        <w:rPr>
-          <w:rFonts w:ascii="Times New Roman" w:hAnsi="Times New Roman" w:cs="Times New Roman"/>
-          <w:sz w:val="27"/>
-          <w:szCs w:val="27"/>
-        </w:rPr>
-        <w:t xml:space="preserve"> pedig a lenyíló menüben található profil gombra kattintva juthatunk el.</w:t>
-      </w:r>
-    </w:p>
-    <w:p>
-      <w:pPr>
-        <w:jc w:val="both"/>
-        <w:rPr>
-          <w:rFonts w:ascii="Times New Roman" w:hAnsi="Times New Roman" w:cs="Times New Roman"/>
-          <w:sz w:val="27"/>
-          <w:szCs w:val="27"/>
-        </w:rPr>
-      </w:pPr>
-      <w:r>
-        <w:rPr>
-          <w:rFonts w:ascii="Times New Roman" w:hAnsi="Times New Roman" w:cs="Times New Roman"/>
-          <w:sz w:val="27"/>
-          <w:szCs w:val="27"/>
-        </w:rPr>
-        <w:t>A profil oldalak</w:t>
-      </w:r>
-      <w:r>
-        <w:rPr>
-          <w:rFonts w:ascii="Times New Roman" w:hAnsi="Times New Roman" w:cs="Times New Roman"/>
-          <w:sz w:val="27"/>
-          <w:szCs w:val="27"/>
-        </w:rPr>
-        <w:t>ró</w:t>
-      </w:r>
-      <w:r>
-        <w:rPr>
-          <w:rFonts w:ascii="Times New Roman" w:hAnsi="Times New Roman" w:cs="Times New Roman"/>
-          <w:sz w:val="27"/>
-          <w:szCs w:val="27"/>
-        </w:rPr>
-        <w:t>l a felhasználók korábbi posztjai érhetők el.</w:t>
-      </w:r>
-      <w:r>
-        <w:rPr>
-          <w:rFonts w:ascii="Times New Roman" w:hAnsi="Times New Roman" w:cs="Times New Roman"/>
-          <w:sz w:val="27"/>
-          <w:szCs w:val="27"/>
-        </w:rPr>
-        <w:br w:type="page"/>
-      </w:r>
-    </w:p>
-    <w:p>
-      <w:pPr>
-        <w:rPr>
-          <w:rFonts w:ascii="Times New Roman" w:hAnsi="Times New Roman" w:cs="Times New Roman"/>
-          <w:sz w:val="27"/>
-          <w:szCs w:val="27"/>
-          <w:u w:val="single"/>
-        </w:rPr>
-      </w:pPr>
-      <w:r>
-        <w:rPr>
-          <w:rFonts w:ascii="Times New Roman" w:hAnsi="Times New Roman" w:cs="Times New Roman"/>
-          <w:sz w:val="27"/>
-          <w:szCs w:val="27"/>
-          <w:u w:val="single"/>
-        </w:rPr>
-        <w:lastRenderedPageBreak/>
-        <w:t>Profil módosítás</w:t>
-      </w:r>
-      <w:r>
-        <w:rPr>
-          <w:rFonts w:ascii="Times New Roman" w:hAnsi="Times New Roman" w:cs="Times New Roman"/>
-          <w:sz w:val="27"/>
-          <w:szCs w:val="27"/>
-          <w:u w:val="single"/>
-        </w:rPr>
-        <w:t>:</w:t>
-      </w:r>
-    </w:p>
-    <w:p>
-      <w:pPr>
-        <w:jc w:val="both"/>
-        <w:rPr>
-          <w:rFonts w:ascii="Times New Roman" w:hAnsi="Times New Roman" w:cs="Times New Roman"/>
-          <w:sz w:val="27"/>
-          <w:szCs w:val="27"/>
-        </w:rPr>
-      </w:pPr>
-      <w:r>
-        <w:rPr>
-          <w:rFonts w:ascii="Times New Roman" w:hAnsi="Times New Roman" w:cs="Times New Roman"/>
-          <w:sz w:val="27"/>
-          <w:szCs w:val="27"/>
-        </w:rPr>
-        <w:t>A profil módosítást a lenyíló menüben érjük el. Egy felugró ablak jelenik meg</w:t>
-      </w:r>
-      <w:r>
-        <w:rPr>
-          <w:rFonts w:ascii="Times New Roman" w:hAnsi="Times New Roman" w:cs="Times New Roman"/>
-          <w:sz w:val="27"/>
-          <w:szCs w:val="27"/>
-        </w:rPr>
-        <w:t>, ahol a következő</w:t>
-      </w:r>
-      <w:r>
-        <w:rPr>
-          <w:rFonts w:ascii="Times New Roman" w:hAnsi="Times New Roman" w:cs="Times New Roman"/>
-          <w:sz w:val="27"/>
-          <w:szCs w:val="27"/>
-        </w:rPr>
-        <w:t xml:space="preserve"> </w:t>
-      </w:r>
-      <w:r>
-        <w:rPr>
-          <w:rFonts w:ascii="Times New Roman" w:hAnsi="Times New Roman" w:cs="Times New Roman"/>
-          <w:sz w:val="27"/>
-          <w:szCs w:val="27"/>
-        </w:rPr>
-        <w:t>adat</w:t>
-      </w:r>
-      <w:r>
-        <w:rPr>
-          <w:rFonts w:ascii="Times New Roman" w:hAnsi="Times New Roman" w:cs="Times New Roman"/>
-          <w:sz w:val="27"/>
-          <w:szCs w:val="27"/>
-        </w:rPr>
-        <w:t>ainkat tudjuk módosítani:</w:t>
+        <w:t>Itt a következő adatokat kell megadni, hogy létre tudjuk hozni posztunkat:</w:t>
       </w:r>
     </w:p>
     <w:p>
@@ -3442,7 +3335,7 @@
           <w:sz w:val="27"/>
           <w:szCs w:val="27"/>
         </w:rPr>
-        <w:t>Felhasználónév</w:t>
+        <w:t>Kép</w:t>
       </w:r>
     </w:p>
     <w:p>
@@ -3464,7 +3357,15 @@
           <w:sz w:val="27"/>
           <w:szCs w:val="27"/>
         </w:rPr>
-        <w:t>Email</w:t>
+        <w:t>C</w:t>
+      </w:r>
+      <w:r>
+        <w:rPr>
+          <w:rFonts w:ascii="Times New Roman" w:hAnsi="Times New Roman" w:cs="Times New Roman"/>
+          <w:sz w:val="27"/>
+          <w:szCs w:val="27"/>
+        </w:rPr>
+        <w:t>ím</w:t>
       </w:r>
     </w:p>
     <w:p>
@@ -3486,7 +3387,7 @@
           <w:sz w:val="27"/>
           <w:szCs w:val="27"/>
         </w:rPr>
-        <w:t>Jelszó</w:t>
+        <w:t>Leírás</w:t>
       </w:r>
     </w:p>
     <w:p>
@@ -3508,7 +3409,24 @@
           <w:sz w:val="27"/>
           <w:szCs w:val="27"/>
         </w:rPr>
-        <w:t>Telefonszám</w:t>
+        <w:t>Kategória</w:t>
+      </w:r>
+    </w:p>
+    <w:p>
+      <w:pPr>
+        <w:rPr>
+          <w:rFonts w:ascii="Times New Roman" w:hAnsi="Times New Roman" w:cs="Times New Roman"/>
+          <w:sz w:val="27"/>
+          <w:szCs w:val="27"/>
+        </w:rPr>
+      </w:pPr>
+      <w:r>
+        <w:rPr>
+          <w:rFonts w:ascii="Times New Roman" w:hAnsi="Times New Roman" w:cs="Times New Roman"/>
+          <w:sz w:val="27"/>
+          <w:szCs w:val="27"/>
+        </w:rPr>
+        <w:t>A posztunkat ugyan ott tudjuk módosítani és törölni is, ahol megtekinthetjük, a 3 egymás alatti pontra kattintva.</w:t>
       </w:r>
     </w:p>
     <w:p>
@@ -3536,7 +3454,7 @@
           <w:szCs w:val="27"/>
           <w:u w:val="single"/>
         </w:rPr>
-        <w:t>Poszt létrehozás</w:t>
+        <w:t>Adminisztrációs oldal</w:t>
       </w:r>
     </w:p>
     <w:p>
@@ -3554,301 +3472,34 @@
           <w:sz w:val="27"/>
           <w:szCs w:val="27"/>
         </w:rPr>
-        <w:t xml:space="preserve">A poszt létrehozás </w:t>
-      </w:r>
-      <w:r>
-        <w:rPr>
-          <w:rFonts w:ascii="Times New Roman" w:hAnsi="Times New Roman" w:cs="Times New Roman"/>
-          <w:sz w:val="27"/>
-          <w:szCs w:val="27"/>
-        </w:rPr>
-        <w:t xml:space="preserve">felugró </w:t>
-      </w:r>
-      <w:r>
-        <w:rPr>
-          <w:rFonts w:ascii="Times New Roman" w:hAnsi="Times New Roman" w:cs="Times New Roman"/>
-          <w:sz w:val="27"/>
-          <w:szCs w:val="27"/>
-        </w:rPr>
-        <w:t>ablakot a lenyíló menüből érhetjük el. Itt a következő adatokat kell megadni, hogy létre tudjuk hozni posztunkat:</w:t>
-      </w:r>
-    </w:p>
-    <w:p>
-      <w:pPr>
-        <w:pStyle w:val="Listaszerbekezds"/>
-        <w:numPr>
-          <w:ilvl w:val="0"/>
-          <w:numId w:val="1"/>
-        </w:numPr>
-        <w:rPr>
-          <w:rFonts w:ascii="Times New Roman" w:hAnsi="Times New Roman" w:cs="Times New Roman"/>
-          <w:sz w:val="27"/>
-          <w:szCs w:val="27"/>
-        </w:rPr>
-      </w:pPr>
-      <w:r>
-        <w:rPr>
-          <w:rFonts w:ascii="Times New Roman" w:hAnsi="Times New Roman" w:cs="Times New Roman"/>
-          <w:sz w:val="27"/>
-          <w:szCs w:val="27"/>
-        </w:rPr>
-        <w:t>Poszt cím</w:t>
-      </w:r>
-    </w:p>
-    <w:p>
-      <w:pPr>
-        <w:pStyle w:val="Listaszerbekezds"/>
-        <w:numPr>
-          <w:ilvl w:val="0"/>
-          <w:numId w:val="1"/>
-        </w:numPr>
-        <w:rPr>
-          <w:rFonts w:ascii="Times New Roman" w:hAnsi="Times New Roman" w:cs="Times New Roman"/>
-          <w:sz w:val="27"/>
-          <w:szCs w:val="27"/>
-        </w:rPr>
-      </w:pPr>
-      <w:r>
-        <w:rPr>
-          <w:rFonts w:ascii="Times New Roman" w:hAnsi="Times New Roman" w:cs="Times New Roman"/>
-          <w:sz w:val="27"/>
-          <w:szCs w:val="27"/>
-        </w:rPr>
-        <w:t>Kép</w:t>
-      </w:r>
-    </w:p>
-    <w:p>
-      <w:pPr>
-        <w:pStyle w:val="Listaszerbekezds"/>
-        <w:numPr>
-          <w:ilvl w:val="0"/>
-          <w:numId w:val="1"/>
-        </w:numPr>
-        <w:rPr>
-          <w:rFonts w:ascii="Times New Roman" w:hAnsi="Times New Roman" w:cs="Times New Roman"/>
-          <w:sz w:val="27"/>
-          <w:szCs w:val="27"/>
-        </w:rPr>
-      </w:pPr>
-      <w:r>
-        <w:rPr>
-          <w:rFonts w:ascii="Times New Roman" w:hAnsi="Times New Roman" w:cs="Times New Roman"/>
-          <w:sz w:val="27"/>
-          <w:szCs w:val="27"/>
-        </w:rPr>
-        <w:t>Leírás</w:t>
-      </w:r>
-    </w:p>
-    <w:p>
-      <w:pPr>
-        <w:pStyle w:val="Listaszerbekezds"/>
-        <w:numPr>
-          <w:ilvl w:val="0"/>
-          <w:numId w:val="1"/>
-        </w:numPr>
-        <w:rPr>
-          <w:rFonts w:ascii="Times New Roman" w:hAnsi="Times New Roman" w:cs="Times New Roman"/>
-          <w:sz w:val="27"/>
-          <w:szCs w:val="27"/>
-        </w:rPr>
-      </w:pPr>
-      <w:r>
-        <w:rPr>
-          <w:rFonts w:ascii="Times New Roman" w:hAnsi="Times New Roman" w:cs="Times New Roman"/>
-          <w:sz w:val="27"/>
-          <w:szCs w:val="27"/>
-        </w:rPr>
-        <w:t>Láthatóság (alapból látható)</w:t>
-      </w:r>
-    </w:p>
-    <w:p>
-      <w:pPr>
-        <w:rPr>
-          <w:rFonts w:ascii="Times New Roman" w:hAnsi="Times New Roman" w:cs="Times New Roman"/>
-          <w:sz w:val="27"/>
-          <w:szCs w:val="27"/>
-        </w:rPr>
-      </w:pPr>
-    </w:p>
-    <w:p>
-      <w:pPr>
-        <w:rPr>
-          <w:rFonts w:ascii="Times New Roman" w:hAnsi="Times New Roman" w:cs="Times New Roman"/>
-          <w:sz w:val="27"/>
-          <w:szCs w:val="27"/>
-          <w:u w:val="single"/>
-        </w:rPr>
-      </w:pPr>
-      <w:r>
-        <w:rPr>
-          <w:rFonts w:ascii="Times New Roman" w:hAnsi="Times New Roman" w:cs="Times New Roman"/>
-          <w:sz w:val="27"/>
-          <w:szCs w:val="27"/>
-          <w:u w:val="single"/>
-        </w:rPr>
-        <w:t xml:space="preserve">Poszt </w:t>
-      </w:r>
-      <w:r>
-        <w:rPr>
-          <w:rFonts w:ascii="Times New Roman" w:hAnsi="Times New Roman" w:cs="Times New Roman"/>
-          <w:sz w:val="27"/>
-          <w:szCs w:val="27"/>
-          <w:u w:val="single"/>
-        </w:rPr>
-        <w:t>módosítás</w:t>
-      </w:r>
-    </w:p>
-    <w:p>
-      <w:pPr>
-        <w:jc w:val="both"/>
-        <w:rPr>
-          <w:rFonts w:ascii="Times New Roman" w:hAnsi="Times New Roman" w:cs="Times New Roman"/>
-          <w:sz w:val="27"/>
-          <w:szCs w:val="27"/>
-        </w:rPr>
-      </w:pPr>
-      <w:r>
-        <w:rPr>
-          <w:rFonts w:ascii="Times New Roman" w:hAnsi="Times New Roman" w:cs="Times New Roman"/>
-          <w:sz w:val="27"/>
-          <w:szCs w:val="27"/>
-        </w:rPr>
-        <w:t xml:space="preserve">A poszt módosítás </w:t>
-      </w:r>
-      <w:r>
-        <w:rPr>
-          <w:rFonts w:ascii="Times New Roman" w:hAnsi="Times New Roman" w:cs="Times New Roman"/>
-          <w:sz w:val="27"/>
-          <w:szCs w:val="27"/>
-        </w:rPr>
-        <w:t xml:space="preserve">felugró </w:t>
-      </w:r>
-      <w:r>
-        <w:rPr>
-          <w:rFonts w:ascii="Times New Roman" w:hAnsi="Times New Roman" w:cs="Times New Roman"/>
-          <w:sz w:val="27"/>
-          <w:szCs w:val="27"/>
-        </w:rPr>
-        <w:t>ablak</w:t>
-      </w:r>
-      <w:r>
-        <w:rPr>
-          <w:rFonts w:ascii="Times New Roman" w:hAnsi="Times New Roman" w:cs="Times New Roman"/>
-          <w:sz w:val="27"/>
-          <w:szCs w:val="27"/>
-        </w:rPr>
-        <w:t xml:space="preserve"> szinte teljesen megegyezik a poszt létrehozás oldallal</w:t>
-      </w:r>
-      <w:r>
-        <w:rPr>
-          <w:rFonts w:ascii="Times New Roman" w:hAnsi="Times New Roman" w:cs="Times New Roman"/>
-          <w:sz w:val="27"/>
-          <w:szCs w:val="27"/>
-        </w:rPr>
-        <w:t>, egy gomb kivételével. Ezt az ablakot a poszt módosítás gombbal nyithassuk meg, ami az adott posztunk alatt található.</w:t>
-      </w:r>
-      <w:r>
-        <w:rPr>
-          <w:rFonts w:ascii="Times New Roman" w:hAnsi="Times New Roman" w:cs="Times New Roman"/>
-          <w:sz w:val="27"/>
-          <w:szCs w:val="27"/>
-        </w:rPr>
-        <w:t xml:space="preserve"> I</w:t>
-      </w:r>
-      <w:r>
-        <w:rPr>
-          <w:rFonts w:ascii="Times New Roman" w:hAnsi="Times New Roman" w:cs="Times New Roman"/>
-          <w:sz w:val="27"/>
-          <w:szCs w:val="27"/>
-        </w:rPr>
-        <w:t xml:space="preserve">tt ugyan </w:t>
-      </w:r>
-      <w:r>
-        <w:rPr>
-          <w:rFonts w:ascii="Times New Roman" w:hAnsi="Times New Roman" w:cs="Times New Roman"/>
-          <w:sz w:val="27"/>
-          <w:szCs w:val="27"/>
-        </w:rPr>
-        <w:t>azokat az adatokat módosíthatjuk, mint amiket a poszt létrehozásánál adtunk meg.</w:t>
-      </w:r>
-    </w:p>
-    <w:p>
-      <w:pPr>
-        <w:rPr>
-          <w:rFonts w:ascii="Times New Roman" w:hAnsi="Times New Roman" w:cs="Times New Roman"/>
-          <w:sz w:val="27"/>
-          <w:szCs w:val="27"/>
-        </w:rPr>
-      </w:pPr>
-    </w:p>
-    <w:p>
-      <w:pPr>
-        <w:rPr>
-          <w:rFonts w:ascii="Times New Roman" w:hAnsi="Times New Roman" w:cs="Times New Roman"/>
-          <w:sz w:val="27"/>
-          <w:szCs w:val="27"/>
-          <w:u w:val="single"/>
-        </w:rPr>
-      </w:pPr>
-      <w:r>
-        <w:rPr>
-          <w:rFonts w:ascii="Times New Roman" w:hAnsi="Times New Roman" w:cs="Times New Roman"/>
-          <w:sz w:val="27"/>
-          <w:szCs w:val="27"/>
-          <w:u w:val="single"/>
-        </w:rPr>
-        <w:t>Adminisztrációs oldal</w:t>
-      </w:r>
-    </w:p>
-    <w:p>
-      <w:pPr>
-        <w:jc w:val="both"/>
-        <w:rPr>
-          <w:rFonts w:ascii="Times New Roman" w:hAnsi="Times New Roman" w:cs="Times New Roman"/>
-          <w:sz w:val="27"/>
-          <w:szCs w:val="27"/>
-        </w:rPr>
-      </w:pPr>
-      <w:r>
-        <w:rPr>
-          <w:rFonts w:ascii="Times New Roman" w:hAnsi="Times New Roman" w:cs="Times New Roman"/>
-          <w:sz w:val="27"/>
-          <w:szCs w:val="27"/>
-        </w:rPr>
-        <w:t>A</w:t>
-      </w:r>
-      <w:r>
-        <w:rPr>
-          <w:rFonts w:ascii="Times New Roman" w:hAnsi="Times New Roman" w:cs="Times New Roman"/>
-          <w:sz w:val="27"/>
-          <w:szCs w:val="27"/>
-        </w:rPr>
-        <w:t xml:space="preserve">z adminisztrációs oldalon új kategóriákat lehet hozzáadni, azokat módosítani és törölni, illetve a felhasználók által jelentett </w:t>
-      </w:r>
-      <w:r>
-        <w:rPr>
-          <w:rFonts w:ascii="Times New Roman" w:hAnsi="Times New Roman" w:cs="Times New Roman"/>
-          <w:sz w:val="27"/>
-          <w:szCs w:val="27"/>
-        </w:rPr>
-        <w:t>posztokra</w:t>
-      </w:r>
-      <w:r>
-        <w:rPr>
-          <w:rFonts w:ascii="Times New Roman" w:hAnsi="Times New Roman" w:cs="Times New Roman"/>
-          <w:sz w:val="27"/>
-          <w:szCs w:val="27"/>
-        </w:rPr>
-        <w:t xml:space="preserve"> és felhasználó profiljára</w:t>
-      </w:r>
-      <w:r>
-        <w:rPr>
-          <w:rFonts w:ascii="Times New Roman" w:hAnsi="Times New Roman" w:cs="Times New Roman"/>
-          <w:sz w:val="27"/>
-          <w:szCs w:val="27"/>
-        </w:rPr>
-        <w:t xml:space="preserve"> lehet ugrani. A jelentést el tudjuk vetni, ha jelentéktelen, vagy a posztot tudjuk törölni.</w:t>
-      </w:r>
+        <w:t>Ezt az oldalt csak adminisztrátorok érik el. Itt</w:t>
+      </w:r>
+      <w:r>
+        <w:rPr>
+          <w:rFonts w:ascii="Times New Roman" w:hAnsi="Times New Roman" w:cs="Times New Roman"/>
+          <w:sz w:val="27"/>
+          <w:szCs w:val="27"/>
+        </w:rPr>
+        <w:t xml:space="preserve"> új kategóriákat lehet hozzáadni</w:t>
+      </w:r>
+      <w:r>
+        <w:rPr>
+          <w:rFonts w:ascii="Times New Roman" w:hAnsi="Times New Roman" w:cs="Times New Roman"/>
+          <w:sz w:val="27"/>
+          <w:szCs w:val="27"/>
+        </w:rPr>
+        <w:t xml:space="preserve"> és </w:t>
+      </w:r>
+      <w:r>
+        <w:rPr>
+          <w:rFonts w:ascii="Times New Roman" w:hAnsi="Times New Roman" w:cs="Times New Roman"/>
+          <w:sz w:val="27"/>
+          <w:szCs w:val="27"/>
+        </w:rPr>
+        <w:t>törölni.</w:t>
+      </w:r>
+      <w:bookmarkStart w:id="0" w:name="_GoBack"/>
+      <w:bookmarkEnd w:id="0"/>
     </w:p>
     <w:sectPr>
       <w:footerReference w:type="default" r:id="rId8"/>
@@ -3862,7 +3513,7 @@
 </file>
 
 <file path=word/endnotes.xml><?xml version="1.0" encoding="utf-8"?>
-<w:endnotes xmlns:wpc="http://schemas.microsoft.com/office/word/2010/wordprocessingCanvas" xmlns:cx="http://schemas.microsoft.com/office/drawing/2014/chartex" xmlns:cx1="http://schemas.microsoft.com/office/drawing/2015/9/8/chartex" xmlns:cx2="http://schemas.microsoft.com/office/drawing/2015/10/21/chartex" xmlns:cx3="http://schemas.microsoft.com/office/drawing/2016/5/9/chartex" xmlns:cx4="http://schemas.microsoft.com/office/drawing/2016/5/10/chartex" xmlns:cx5="http://schemas.microsoft.com/office/drawing/2016/5/11/chartex" xmlns:cx6="http://schemas.microsoft.com/office/drawing/2016/5/12/chartex" xmlns:cx7="http://schemas.microsoft.com/office/drawing/2016/5/13/chartex" xmlns:cx8="http://schemas.microsoft.com/office/drawing/2016/5/14/chartex" xmlns:mc="http://schemas.openxmlformats.org/markup-compatibility/2006" xmlns:aink="http://schemas.microsoft.com/office/drawing/2016/ink" xmlns:am3d="http://schemas.microsoft.com/office/drawing/2017/model3d" xmlns:o="urn:schemas-microsoft-com:office:office" xmlns:r="http://schemas.openxmlformats.org/officeDocument/2006/relationships" xmlns:m="http://schemas.openxmlformats.org/officeDocument/2006/math" xmlns:v="urn:schemas-microsoft-com:vml" xmlns:wp14="http://schemas.microsoft.com/office/word/2010/wordprocessingDrawing" xmlns:wp="http://schemas.openxmlformats.org/drawingml/2006/wordprocessingDrawing" xmlns:w10="urn:schemas-microsoft-com:office:word" xmlns:w="http://schemas.openxmlformats.org/wordprocessingml/2006/main" xmlns:w14="http://schemas.microsoft.com/office/word/2010/wordml" xmlns:w15="http://schemas.microsoft.com/office/word/2012/wordml" xmlns:w16cid="http://schemas.microsoft.com/office/word/2016/wordml/cid" xmlns:w16se="http://schemas.microsoft.com/office/word/2015/wordml/symex" xmlns:wpg="http://schemas.microsoft.com/office/word/2010/wordprocessingGroup" xmlns:wpi="http://schemas.microsoft.com/office/word/2010/wordprocessingInk" xmlns:wne="http://schemas.microsoft.com/office/word/2006/wordml" xmlns:wps="http://schemas.microsoft.com/office/word/2010/wordprocessingShape" mc:Ignorable="w14 w15 w16se w16cid wp14">
+<w:endnotes xmlns:wpc="http://schemas.microsoft.com/office/word/2010/wordprocessingCanvas" xmlns:cx="http://schemas.microsoft.com/office/drawing/2014/chartex" xmlns:cx1="http://schemas.microsoft.com/office/drawing/2015/9/8/chartex" xmlns:mc="http://schemas.openxmlformats.org/markup-compatibility/2006" xmlns:o="urn:schemas-microsoft-com:office:office" xmlns:r="http://schemas.openxmlformats.org/officeDocument/2006/relationships" xmlns:m="http://schemas.openxmlformats.org/officeDocument/2006/math" xmlns:v="urn:schemas-microsoft-com:vml" xmlns:wp14="http://schemas.microsoft.com/office/word/2010/wordprocessingDrawing" xmlns:wp="http://schemas.openxmlformats.org/drawingml/2006/wordprocessingDrawing" xmlns:w10="urn:schemas-microsoft-com:office:word" xmlns:w="http://schemas.openxmlformats.org/wordprocessingml/2006/main" xmlns:w14="http://schemas.microsoft.com/office/word/2010/wordml" xmlns:w15="http://schemas.microsoft.com/office/word/2012/wordml" xmlns:w16se="http://schemas.microsoft.com/office/word/2015/wordml/symex" xmlns:wpg="http://schemas.microsoft.com/office/word/2010/wordprocessingGroup" xmlns:wpi="http://schemas.microsoft.com/office/word/2010/wordprocessingInk" xmlns:wne="http://schemas.microsoft.com/office/word/2006/wordml" xmlns:wps="http://schemas.microsoft.com/office/word/2010/wordprocessingShape" mc:Ignorable="w14 w15 w16se wp14">
   <w:endnote w:type="separator" w:id="-1">
     <w:p>
       <w:pPr>
@@ -3887,7 +3538,7 @@
 </file>
 
 <file path=word/footer1.xml><?xml version="1.0" encoding="utf-8"?>
-<w:ftr xmlns:wpc="http://schemas.microsoft.com/office/word/2010/wordprocessingCanvas" xmlns:cx="http://schemas.microsoft.com/office/drawing/2014/chartex" xmlns:cx1="http://schemas.microsoft.com/office/drawing/2015/9/8/chartex" xmlns:cx2="http://schemas.microsoft.com/office/drawing/2015/10/21/chartex" xmlns:cx3="http://schemas.microsoft.com/office/drawing/2016/5/9/chartex" xmlns:cx4="http://schemas.microsoft.com/office/drawing/2016/5/10/chartex" xmlns:cx5="http://schemas.microsoft.com/office/drawing/2016/5/11/chartex" xmlns:cx6="http://schemas.microsoft.com/office/drawing/2016/5/12/chartex" xmlns:cx7="http://schemas.microsoft.com/office/drawing/2016/5/13/chartex" xmlns:cx8="http://schemas.microsoft.com/office/drawing/2016/5/14/chartex" xmlns:mc="http://schemas.openxmlformats.org/markup-compatibility/2006" xmlns:aink="http://schemas.microsoft.com/office/drawing/2016/ink" xmlns:am3d="http://schemas.microsoft.com/office/drawing/2017/model3d" xmlns:o="urn:schemas-microsoft-com:office:office" xmlns:r="http://schemas.openxmlformats.org/officeDocument/2006/relationships" xmlns:m="http://schemas.openxmlformats.org/officeDocument/2006/math" xmlns:v="urn:schemas-microsoft-com:vml" xmlns:wp14="http://schemas.microsoft.com/office/word/2010/wordprocessingDrawing" xmlns:wp="http://schemas.openxmlformats.org/drawingml/2006/wordprocessingDrawing" xmlns:w10="urn:schemas-microsoft-com:office:word" xmlns:w="http://schemas.openxmlformats.org/wordprocessingml/2006/main" xmlns:w14="http://schemas.microsoft.com/office/word/2010/wordml" xmlns:w15="http://schemas.microsoft.com/office/word/2012/wordml" xmlns:w16cid="http://schemas.microsoft.com/office/word/2016/wordml/cid" xmlns:w16se="http://schemas.microsoft.com/office/word/2015/wordml/symex" xmlns:wpg="http://schemas.microsoft.com/office/word/2010/wordprocessingGroup" xmlns:wpi="http://schemas.microsoft.com/office/word/2010/wordprocessingInk" xmlns:wne="http://schemas.microsoft.com/office/word/2006/wordml" xmlns:wps="http://schemas.microsoft.com/office/word/2010/wordprocessingShape" mc:Ignorable="w14 w15 w16se w16cid wp14">
+<w:ftr xmlns:wpc="http://schemas.microsoft.com/office/word/2010/wordprocessingCanvas" xmlns:cx="http://schemas.microsoft.com/office/drawing/2014/chartex" xmlns:cx1="http://schemas.microsoft.com/office/drawing/2015/9/8/chartex" xmlns:mc="http://schemas.openxmlformats.org/markup-compatibility/2006" xmlns:o="urn:schemas-microsoft-com:office:office" xmlns:r="http://schemas.openxmlformats.org/officeDocument/2006/relationships" xmlns:m="http://schemas.openxmlformats.org/officeDocument/2006/math" xmlns:v="urn:schemas-microsoft-com:vml" xmlns:wp14="http://schemas.microsoft.com/office/word/2010/wordprocessingDrawing" xmlns:wp="http://schemas.openxmlformats.org/drawingml/2006/wordprocessingDrawing" xmlns:w10="urn:schemas-microsoft-com:office:word" xmlns:w="http://schemas.openxmlformats.org/wordprocessingml/2006/main" xmlns:w14="http://schemas.microsoft.com/office/word/2010/wordml" xmlns:w15="http://schemas.microsoft.com/office/word/2012/wordml" xmlns:w16se="http://schemas.microsoft.com/office/word/2015/wordml/symex" xmlns:wpg="http://schemas.microsoft.com/office/word/2010/wordprocessingGroup" xmlns:wpi="http://schemas.microsoft.com/office/word/2010/wordprocessingInk" xmlns:wne="http://schemas.microsoft.com/office/word/2006/wordml" xmlns:wps="http://schemas.microsoft.com/office/word/2010/wordprocessingShape" mc:Ignorable="w14 w15 w16se wp14">
   <w:p>
     <w:pPr>
       <w:pStyle w:val="llb"/>
@@ -3925,7 +3576,7 @@
         <w:noProof/>
         <w:color w:val="156082" w:themeColor="accent1"/>
       </w:rPr>
-      <w:t>7</w:t>
+      <w:t>4</w:t>
     </w:r>
     <w:r>
       <w:rPr>
@@ -3962,7 +3613,7 @@
         <w:noProof/>
         <w:color w:val="156082" w:themeColor="accent1"/>
       </w:rPr>
-      <w:t>7</w:t>
+      <w:t>6</w:t>
     </w:r>
     <w:r>
       <w:rPr>
@@ -3975,7 +3626,7 @@
 </file>
 
 <file path=word/footnotes.xml><?xml version="1.0" encoding="utf-8"?>
-<w:footnotes xmlns:wpc="http://schemas.microsoft.com/office/word/2010/wordprocessingCanvas" xmlns:cx="http://schemas.microsoft.com/office/drawing/2014/chartex" xmlns:cx1="http://schemas.microsoft.com/office/drawing/2015/9/8/chartex" xmlns:cx2="http://schemas.microsoft.com/office/drawing/2015/10/21/chartex" xmlns:cx3="http://schemas.microsoft.com/office/drawing/2016/5/9/chartex" xmlns:cx4="http://schemas.microsoft.com/office/drawing/2016/5/10/chartex" xmlns:cx5="http://schemas.microsoft.com/office/drawing/2016/5/11/chartex" xmlns:cx6="http://schemas.microsoft.com/office/drawing/2016/5/12/chartex" xmlns:cx7="http://schemas.microsoft.com/office/drawing/2016/5/13/chartex" xmlns:cx8="http://schemas.microsoft.com/office/drawing/2016/5/14/chartex" xmlns:mc="http://schemas.openxmlformats.org/markup-compatibility/2006" xmlns:aink="http://schemas.microsoft.com/office/drawing/2016/ink" xmlns:am3d="http://schemas.microsoft.com/office/drawing/2017/model3d" xmlns:o="urn:schemas-microsoft-com:office:office" xmlns:r="http://schemas.openxmlformats.org/officeDocument/2006/relationships" xmlns:m="http://schemas.openxmlformats.org/officeDocument/2006/math" xmlns:v="urn:schemas-microsoft-com:vml" xmlns:wp14="http://schemas.microsoft.com/office/word/2010/wordprocessingDrawing" xmlns:wp="http://schemas.openxmlformats.org/drawingml/2006/wordprocessingDrawing" xmlns:w10="urn:schemas-microsoft-com:office:word" xmlns:w="http://schemas.openxmlformats.org/wordprocessingml/2006/main" xmlns:w14="http://schemas.microsoft.com/office/word/2010/wordml" xmlns:w15="http://schemas.microsoft.com/office/word/2012/wordml" xmlns:w16cid="http://schemas.microsoft.com/office/word/2016/wordml/cid" xmlns:w16se="http://schemas.microsoft.com/office/word/2015/wordml/symex" xmlns:wpg="http://schemas.microsoft.com/office/word/2010/wordprocessingGroup" xmlns:wpi="http://schemas.microsoft.com/office/word/2010/wordprocessingInk" xmlns:wne="http://schemas.microsoft.com/office/word/2006/wordml" xmlns:wps="http://schemas.microsoft.com/office/word/2010/wordprocessingShape" mc:Ignorable="w14 w15 w16se w16cid wp14">
+<w:footnotes xmlns:wpc="http://schemas.microsoft.com/office/word/2010/wordprocessingCanvas" xmlns:cx="http://schemas.microsoft.com/office/drawing/2014/chartex" xmlns:cx1="http://schemas.microsoft.com/office/drawing/2015/9/8/chartex" xmlns:mc="http://schemas.openxmlformats.org/markup-compatibility/2006" xmlns:o="urn:schemas-microsoft-com:office:office" xmlns:r="http://schemas.openxmlformats.org/officeDocument/2006/relationships" xmlns:m="http://schemas.openxmlformats.org/officeDocument/2006/math" xmlns:v="urn:schemas-microsoft-com:vml" xmlns:wp14="http://schemas.microsoft.com/office/word/2010/wordprocessingDrawing" xmlns:wp="http://schemas.openxmlformats.org/drawingml/2006/wordprocessingDrawing" xmlns:w10="urn:schemas-microsoft-com:office:word" xmlns:w="http://schemas.openxmlformats.org/wordprocessingml/2006/main" xmlns:w14="http://schemas.microsoft.com/office/word/2010/wordml" xmlns:w15="http://schemas.microsoft.com/office/word/2012/wordml" xmlns:w16se="http://schemas.microsoft.com/office/word/2015/wordml/symex" xmlns:wpg="http://schemas.microsoft.com/office/word/2010/wordprocessingGroup" xmlns:wpi="http://schemas.microsoft.com/office/word/2010/wordprocessingInk" xmlns:wne="http://schemas.microsoft.com/office/word/2006/wordml" xmlns:wps="http://schemas.microsoft.com/office/word/2010/wordprocessingShape" mc:Ignorable="w14 w15 w16se wp14">
   <w:footnote w:type="separator" w:id="-1">
     <w:p>
       <w:pPr>
@@ -4000,7 +3651,7 @@
 </file>
 
 <file path=word/numbering.xml><?xml version="1.0" encoding="utf-8"?>
-<w:numbering xmlns:wpc="http://schemas.microsoft.com/office/word/2010/wordprocessingCanvas" xmlns:cx="http://schemas.microsoft.com/office/drawing/2014/chartex" xmlns:cx1="http://schemas.microsoft.com/office/drawing/2015/9/8/chartex" xmlns:cx2="http://schemas.microsoft.com/office/drawing/2015/10/21/chartex" xmlns:cx3="http://schemas.microsoft.com/office/drawing/2016/5/9/chartex" xmlns:cx4="http://schemas.microsoft.com/office/drawing/2016/5/10/chartex" xmlns:cx5="http://schemas.microsoft.com/office/drawing/2016/5/11/chartex" xmlns:cx6="http://schemas.microsoft.com/office/drawing/2016/5/12/chartex" xmlns:cx7="http://schemas.microsoft.com/office/drawing/2016/5/13/chartex" xmlns:cx8="http://schemas.microsoft.com/office/drawing/2016/5/14/chartex" xmlns:mc="http://schemas.openxmlformats.org/markup-compatibility/2006" xmlns:aink="http://schemas.microsoft.com/office/drawing/2016/ink" xmlns:am3d="http://schemas.microsoft.com/office/drawing/2017/model3d" xmlns:o="urn:schemas-microsoft-com:office:office" xmlns:r="http://schemas.openxmlformats.org/officeDocument/2006/relationships" xmlns:m="http://schemas.openxmlformats.org/officeDocument/2006/math" xmlns:v="urn:schemas-microsoft-com:vml" xmlns:wp14="http://schemas.microsoft.com/office/word/2010/wordprocessingDrawing" xmlns:wp="http://schemas.openxmlformats.org/drawingml/2006/wordprocessingDrawing" xmlns:w10="urn:schemas-microsoft-com:office:word" xmlns:w="http://schemas.openxmlformats.org/wordprocessingml/2006/main" xmlns:w14="http://schemas.microsoft.com/office/word/2010/wordml" xmlns:w15="http://schemas.microsoft.com/office/word/2012/wordml" xmlns:w16cid="http://schemas.microsoft.com/office/word/2016/wordml/cid" xmlns:w16se="http://schemas.microsoft.com/office/word/2015/wordml/symex" xmlns:wpg="http://schemas.microsoft.com/office/word/2010/wordprocessingGroup" xmlns:wpi="http://schemas.microsoft.com/office/word/2010/wordprocessingInk" xmlns:wne="http://schemas.microsoft.com/office/word/2006/wordml" xmlns:wps="http://schemas.microsoft.com/office/word/2010/wordprocessingShape" mc:Ignorable="w14 w15 w16se w16cid wp14">
+<w:numbering xmlns:wpc="http://schemas.microsoft.com/office/word/2010/wordprocessingCanvas" xmlns:cx="http://schemas.microsoft.com/office/drawing/2014/chartex" xmlns:cx1="http://schemas.microsoft.com/office/drawing/2015/9/8/chartex" xmlns:mc="http://schemas.openxmlformats.org/markup-compatibility/2006" xmlns:o="urn:schemas-microsoft-com:office:office" xmlns:r="http://schemas.openxmlformats.org/officeDocument/2006/relationships" xmlns:m="http://schemas.openxmlformats.org/officeDocument/2006/math" xmlns:v="urn:schemas-microsoft-com:vml" xmlns:wp14="http://schemas.microsoft.com/office/word/2010/wordprocessingDrawing" xmlns:wp="http://schemas.openxmlformats.org/drawingml/2006/wordprocessingDrawing" xmlns:w10="urn:schemas-microsoft-com:office:word" xmlns:w="http://schemas.openxmlformats.org/wordprocessingml/2006/main" xmlns:w14="http://schemas.microsoft.com/office/word/2010/wordml" xmlns:w15="http://schemas.microsoft.com/office/word/2012/wordml" xmlns:w16se="http://schemas.microsoft.com/office/word/2015/wordml/symex" xmlns:wpg="http://schemas.microsoft.com/office/word/2010/wordprocessingGroup" xmlns:wpi="http://schemas.microsoft.com/office/word/2010/wordprocessingInk" xmlns:wne="http://schemas.microsoft.com/office/word/2006/wordml" xmlns:wps="http://schemas.microsoft.com/office/word/2010/wordprocessingShape" mc:Ignorable="w14 w15 w16se wp14">
   <w:abstractNum w:abstractNumId="0" w15:restartNumberingAfterBreak="0">
     <w:nsid w:val="062730D5"/>
     <w:multiLevelType w:val="hybridMultilevel"/>
@@ -4585,7 +4236,7 @@
 </file>
 
 <file path=word/styles.xml><?xml version="1.0" encoding="utf-8"?>
-<w:styles xmlns:mc="http://schemas.openxmlformats.org/markup-compatibility/2006" xmlns:r="http://schemas.openxmlformats.org/officeDocument/2006/relationships" xmlns:w="http://schemas.openxmlformats.org/wordprocessingml/2006/main" xmlns:w14="http://schemas.microsoft.com/office/word/2010/wordml" xmlns:w15="http://schemas.microsoft.com/office/word/2012/wordml" xmlns:w16cid="http://schemas.microsoft.com/office/word/2016/wordml/cid" xmlns:w16se="http://schemas.microsoft.com/office/word/2015/wordml/symex" mc:Ignorable="w14 w15 w16se w16cid">
+<w:styles xmlns:mc="http://schemas.openxmlformats.org/markup-compatibility/2006" xmlns:r="http://schemas.openxmlformats.org/officeDocument/2006/relationships" xmlns:w="http://schemas.openxmlformats.org/wordprocessingml/2006/main" xmlns:w14="http://schemas.microsoft.com/office/word/2010/wordml" xmlns:w15="http://schemas.microsoft.com/office/word/2012/wordml" xmlns:w16se="http://schemas.microsoft.com/office/word/2015/wordml/symex" mc:Ignorable="w14 w15 w16se">
   <w:docDefaults>
     <w:rPrDefault>
       <w:rPr>
@@ -4603,7 +4254,7 @@
       </w:pPr>
     </w:pPrDefault>
   </w:docDefaults>
-  <w:latentStyles w:defLockedState="0" w:defUIPriority="99" w:defSemiHidden="0" w:defUnhideWhenUsed="0" w:defQFormat="0" w:count="375">
+  <w:latentStyles w:defLockedState="0" w:defUIPriority="99" w:defSemiHidden="0" w:defUnhideWhenUsed="0" w:defQFormat="0" w:count="371">
     <w:lsdException w:name="Normal" w:uiPriority="0" w:qFormat="1"/>
     <w:lsdException w:name="heading 1" w:uiPriority="9" w:qFormat="1"/>
     <w:lsdException w:name="heading 2" w:semiHidden="1" w:uiPriority="9" w:unhideWhenUsed="1" w:qFormat="1"/>
@@ -4709,6 +4360,7 @@
     <w:lsdException w:name="HTML Sample" w:semiHidden="1" w:unhideWhenUsed="1"/>
     <w:lsdException w:name="HTML Typewriter" w:semiHidden="1" w:unhideWhenUsed="1"/>
     <w:lsdException w:name="HTML Variable" w:semiHidden="1" w:unhideWhenUsed="1"/>
+    <w:lsdException w:name="Normal Table" w:semiHidden="1" w:unhideWhenUsed="1"/>
     <w:lsdException w:name="annotation subject" w:semiHidden="1" w:unhideWhenUsed="1"/>
     <w:lsdException w:name="No List" w:semiHidden="1" w:unhideWhenUsed="1"/>
     <w:lsdException w:name="Outline List 1" w:semiHidden="1" w:unhideWhenUsed="1"/>
@@ -4752,8 +4404,10 @@
     <w:lsdException w:name="Table Elegant" w:semiHidden="1" w:unhideWhenUsed="1"/>
     <w:lsdException w:name="Table Professional" w:semiHidden="1" w:unhideWhenUsed="1"/>
     <w:lsdException w:name="Table Subtle 1" w:semiHidden="1" w:unhideWhenUsed="1"/>
+    <w:lsdException w:name="Table Subtle 2" w:semiHidden="1" w:unhideWhenUsed="1"/>
     <w:lsdException w:name="Table Web 1" w:semiHidden="1" w:unhideWhenUsed="1"/>
     <w:lsdException w:name="Table Web 2" w:semiHidden="1" w:unhideWhenUsed="1"/>
+    <w:lsdException w:name="Table Web 3" w:semiHidden="1" w:unhideWhenUsed="1"/>
     <w:lsdException w:name="Balloon Text" w:semiHidden="1" w:unhideWhenUsed="1"/>
     <w:lsdException w:name="Table Grid" w:uiPriority="39"/>
     <w:lsdException w:name="Table Theme" w:semiHidden="1" w:unhideWhenUsed="1"/>
@@ -4972,10 +4626,6 @@
     <w:lsdException w:name="List Table 5 Dark Accent 6" w:uiPriority="50"/>
     <w:lsdException w:name="List Table 6 Colorful Accent 6" w:uiPriority="51"/>
     <w:lsdException w:name="List Table 7 Colorful Accent 6" w:uiPriority="52"/>
-    <w:lsdException w:name="Mention" w:semiHidden="1" w:unhideWhenUsed="1"/>
-    <w:lsdException w:name="Smart Hyperlink" w:semiHidden="1" w:unhideWhenUsed="1"/>
-    <w:lsdException w:name="Hashtag" w:semiHidden="1" w:unhideWhenUsed="1"/>
-    <w:lsdException w:name="Unresolved Mention" w:semiHidden="1" w:unhideWhenUsed="1"/>
   </w:latentStyles>
   <w:style w:type="paragraph" w:default="1" w:styleId="Norml">
     <w:name w:val="Normal"/>
@@ -5860,7 +5510,7 @@
 </file>
 
 <file path=customXml/itemProps1.xml><?xml version="1.0" encoding="utf-8"?>
-<ds:datastoreItem xmlns:ds="http://schemas.openxmlformats.org/officeDocument/2006/customXml" ds:itemID="{78792C29-D60B-4C41-83C5-1327E034B515}">
+<ds:datastoreItem xmlns:ds="http://schemas.openxmlformats.org/officeDocument/2006/customXml" ds:itemID="{A3364136-9545-4BE9-8597-FF86FF1E8FEF}">
   <ds:schemaRefs>
     <ds:schemaRef ds:uri="http://schemas.openxmlformats.org/officeDocument/2006/bibliography"/>
   </ds:schemaRefs>

</xml_diff>